<commit_message>
Update Mikkel dokumentering af Repport.docx
</commit_message>
<xml_diff>
--- a/Rapport/Mikkel dokumentering af Repport.docx
+++ b/Rapport/Mikkel dokumentering af Repport.docx
@@ -2,9 +2,995 @@
 <file path=word/document.xml><?xml version="1.0" encoding="utf-8"?>
 <w:document xmlns:wpc="http://schemas.microsoft.com/office/word/2010/wordprocessingCanvas" xmlns:cx="http://schemas.microsoft.com/office/drawing/2014/chartex" xmlns:cx1="http://schemas.microsoft.com/office/drawing/2015/9/8/chartex" xmlns:cx2="http://schemas.microsoft.com/office/drawing/2015/10/21/chartex" xmlns:cx3="http://schemas.microsoft.com/office/drawing/2016/5/9/chartex" xmlns:cx4="http://schemas.microsoft.com/office/drawing/2016/5/10/chartex" xmlns:cx5="http://schemas.microsoft.com/office/drawing/2016/5/11/chartex" xmlns:cx6="http://schemas.microsoft.com/office/drawing/2016/5/12/chartex" xmlns:cx7="http://schemas.microsoft.com/office/drawing/2016/5/13/chartex" xmlns:cx8="http://schemas.microsoft.com/office/drawing/2016/5/14/chartex" xmlns:mc="http://schemas.openxmlformats.org/markup-compatibility/2006" xmlns:aink="http://schemas.microsoft.com/office/drawing/2016/ink" xmlns:am3d="http://schemas.microsoft.com/office/drawing/2017/model3d" xmlns:o="urn:schemas-microsoft-com:office:office" xmlns:r="http://schemas.openxmlformats.org/officeDocument/2006/relationships" xmlns:m="http://schemas.openxmlformats.org/officeDocument/2006/math" xmlns:v="urn:schemas-microsoft-com:vml" xmlns:wp14="http://schemas.microsoft.com/office/word/2010/wordprocessingDrawing" xmlns:wp="http://schemas.openxmlformats.org/drawingml/2006/wordprocessingDrawing" xmlns:w10="urn:schemas-microsoft-com:office:word" xmlns:w="http://schemas.openxmlformats.org/wordprocessingml/2006/main" xmlns:w14="http://schemas.microsoft.com/office/word/2010/wordml" xmlns:w15="http://schemas.microsoft.com/office/word/2012/wordml" xmlns:w16cex="http://schemas.microsoft.com/office/word/2018/wordml/cex" xmlns:w16cid="http://schemas.microsoft.com/office/word/2016/wordml/cid" xmlns:w16="http://schemas.microsoft.com/office/word/2018/wordml" xmlns:w16sdtdh="http://schemas.microsoft.com/office/word/2020/wordml/sdtdatahash" xmlns:w16se="http://schemas.microsoft.com/office/word/2015/wordml/symex" xmlns:wpg="http://schemas.microsoft.com/office/word/2010/wordprocessingGroup" xmlns:wpi="http://schemas.microsoft.com/office/word/2010/wordprocessingInk" xmlns:wne="http://schemas.microsoft.com/office/word/2006/wordml" xmlns:wps="http://schemas.microsoft.com/office/word/2010/wordprocessingShape" mc:Ignorable="w14 w15 w16se w16cid w16 w16cex w16sdtdh wp14">
   <w:body>
+    <w:sdt>
+      <w:sdtPr>
+        <w:id w:val="-2034480662"/>
+        <w:docPartObj>
+          <w:docPartGallery w:val="Cover Pages"/>
+          <w:docPartUnique/>
+        </w:docPartObj>
+      </w:sdtPr>
+      <w:sdtContent>
+        <w:p>
+          <w:r>
+            <w:rPr>
+              <w:noProof/>
+            </w:rPr>
+            <mc:AlternateContent>
+              <mc:Choice Requires="wpg">
+                <w:drawing>
+                  <wp:anchor distT="0" distB="0" distL="114300" distR="114300" simplePos="0" relativeHeight="251662336" behindDoc="0" locked="0" layoutInCell="1" allowOverlap="1" wp14:anchorId="4BE8B58C" wp14:editId="39899F71">
+                    <wp:simplePos x="0" y="0"/>
+                    <wp:positionH relativeFrom="page">
+                      <wp:align>center</wp:align>
+                    </wp:positionH>
+                    <mc:AlternateContent>
+                      <mc:Choice Requires="wp14">
+                        <wp:positionV relativeFrom="page">
+                          <wp14:pctPosVOffset>2300</wp14:pctPosVOffset>
+                        </wp:positionV>
+                      </mc:Choice>
+                      <mc:Fallback>
+                        <wp:positionV relativeFrom="page">
+                          <wp:posOffset>245745</wp:posOffset>
+                        </wp:positionV>
+                      </mc:Fallback>
+                    </mc:AlternateContent>
+                    <wp:extent cx="7315200" cy="1215391"/>
+                    <wp:effectExtent l="0" t="0" r="1270" b="1905"/>
+                    <wp:wrapNone/>
+                    <wp:docPr id="149" name="Gruppe 149"/>
+                    <wp:cNvGraphicFramePr/>
+                    <a:graphic xmlns:a="http://schemas.openxmlformats.org/drawingml/2006/main">
+                      <a:graphicData uri="http://schemas.microsoft.com/office/word/2010/wordprocessingGroup">
+                        <wpg:wgp>
+                          <wpg:cNvGrpSpPr/>
+                          <wpg:grpSpPr>
+                            <a:xfrm>
+                              <a:off x="0" y="0"/>
+                              <a:ext cx="7315200" cy="1215391"/>
+                              <a:chOff x="0" y="-1"/>
+                              <a:chExt cx="7315200" cy="1216153"/>
+                            </a:xfrm>
+                          </wpg:grpSpPr>
+                          <wps:wsp>
+                            <wps:cNvPr id="150" name="Rektangel 51"/>
+                            <wps:cNvSpPr/>
+                            <wps:spPr>
+                              <a:xfrm>
+                                <a:off x="0" y="-1"/>
+                                <a:ext cx="7315200" cy="1130373"/>
+                              </a:xfrm>
+                              <a:custGeom>
+                                <a:avLst/>
+                                <a:gdLst>
+                                  <a:gd name="connsiteX0" fmla="*/ 0 w 7312660"/>
+                                  <a:gd name="connsiteY0" fmla="*/ 0 h 1215390"/>
+                                  <a:gd name="connsiteX1" fmla="*/ 7312660 w 7312660"/>
+                                  <a:gd name="connsiteY1" fmla="*/ 0 h 1215390"/>
+                                  <a:gd name="connsiteX2" fmla="*/ 7312660 w 7312660"/>
+                                  <a:gd name="connsiteY2" fmla="*/ 1215390 h 1215390"/>
+                                  <a:gd name="connsiteX3" fmla="*/ 0 w 7312660"/>
+                                  <a:gd name="connsiteY3" fmla="*/ 1215390 h 1215390"/>
+                                  <a:gd name="connsiteX4" fmla="*/ 0 w 7312660"/>
+                                  <a:gd name="connsiteY4" fmla="*/ 0 h 1215390"/>
+                                  <a:gd name="connsiteX0" fmla="*/ 0 w 7312660"/>
+                                  <a:gd name="connsiteY0" fmla="*/ 0 h 1215390"/>
+                                  <a:gd name="connsiteX1" fmla="*/ 7312660 w 7312660"/>
+                                  <a:gd name="connsiteY1" fmla="*/ 0 h 1215390"/>
+                                  <a:gd name="connsiteX2" fmla="*/ 7312660 w 7312660"/>
+                                  <a:gd name="connsiteY2" fmla="*/ 1215390 h 1215390"/>
+                                  <a:gd name="connsiteX3" fmla="*/ 3667125 w 7312660"/>
+                                  <a:gd name="connsiteY3" fmla="*/ 1209675 h 1215390"/>
+                                  <a:gd name="connsiteX4" fmla="*/ 0 w 7312660"/>
+                                  <a:gd name="connsiteY4" fmla="*/ 1215390 h 1215390"/>
+                                  <a:gd name="connsiteX5" fmla="*/ 0 w 7312660"/>
+                                  <a:gd name="connsiteY5" fmla="*/ 0 h 1215390"/>
+                                  <a:gd name="connsiteX0" fmla="*/ 0 w 7312660"/>
+                                  <a:gd name="connsiteY0" fmla="*/ 0 h 1215390"/>
+                                  <a:gd name="connsiteX1" fmla="*/ 7312660 w 7312660"/>
+                                  <a:gd name="connsiteY1" fmla="*/ 0 h 1215390"/>
+                                  <a:gd name="connsiteX2" fmla="*/ 7312660 w 7312660"/>
+                                  <a:gd name="connsiteY2" fmla="*/ 1215390 h 1215390"/>
+                                  <a:gd name="connsiteX3" fmla="*/ 3619500 w 7312660"/>
+                                  <a:gd name="connsiteY3" fmla="*/ 733425 h 1215390"/>
+                                  <a:gd name="connsiteX4" fmla="*/ 0 w 7312660"/>
+                                  <a:gd name="connsiteY4" fmla="*/ 1215390 h 1215390"/>
+                                  <a:gd name="connsiteX5" fmla="*/ 0 w 7312660"/>
+                                  <a:gd name="connsiteY5" fmla="*/ 0 h 1215390"/>
+                                  <a:gd name="connsiteX0" fmla="*/ 0 w 7312660"/>
+                                  <a:gd name="connsiteY0" fmla="*/ 0 h 1215390"/>
+                                  <a:gd name="connsiteX1" fmla="*/ 7312660 w 7312660"/>
+                                  <a:gd name="connsiteY1" fmla="*/ 0 h 1215390"/>
+                                  <a:gd name="connsiteX2" fmla="*/ 7312660 w 7312660"/>
+                                  <a:gd name="connsiteY2" fmla="*/ 1129665 h 1215390"/>
+                                  <a:gd name="connsiteX3" fmla="*/ 3619500 w 7312660"/>
+                                  <a:gd name="connsiteY3" fmla="*/ 733425 h 1215390"/>
+                                  <a:gd name="connsiteX4" fmla="*/ 0 w 7312660"/>
+                                  <a:gd name="connsiteY4" fmla="*/ 1215390 h 1215390"/>
+                                  <a:gd name="connsiteX5" fmla="*/ 0 w 7312660"/>
+                                  <a:gd name="connsiteY5" fmla="*/ 0 h 1215390"/>
+                                  <a:gd name="connsiteX0" fmla="*/ 9525 w 7322185"/>
+                                  <a:gd name="connsiteY0" fmla="*/ 0 h 1129665"/>
+                                  <a:gd name="connsiteX1" fmla="*/ 7322185 w 7322185"/>
+                                  <a:gd name="connsiteY1" fmla="*/ 0 h 1129665"/>
+                                  <a:gd name="connsiteX2" fmla="*/ 7322185 w 7322185"/>
+                                  <a:gd name="connsiteY2" fmla="*/ 1129665 h 1129665"/>
+                                  <a:gd name="connsiteX3" fmla="*/ 3629025 w 7322185"/>
+                                  <a:gd name="connsiteY3" fmla="*/ 733425 h 1129665"/>
+                                  <a:gd name="connsiteX4" fmla="*/ 0 w 7322185"/>
+                                  <a:gd name="connsiteY4" fmla="*/ 1091565 h 1129665"/>
+                                  <a:gd name="connsiteX5" fmla="*/ 9525 w 7322185"/>
+                                  <a:gd name="connsiteY5" fmla="*/ 0 h 1129665"/>
+                                  <a:gd name="connsiteX0" fmla="*/ 0 w 7312660"/>
+                                  <a:gd name="connsiteY0" fmla="*/ 0 h 1129665"/>
+                                  <a:gd name="connsiteX1" fmla="*/ 7312660 w 7312660"/>
+                                  <a:gd name="connsiteY1" fmla="*/ 0 h 1129665"/>
+                                  <a:gd name="connsiteX2" fmla="*/ 7312660 w 7312660"/>
+                                  <a:gd name="connsiteY2" fmla="*/ 1129665 h 1129665"/>
+                                  <a:gd name="connsiteX3" fmla="*/ 3619500 w 7312660"/>
+                                  <a:gd name="connsiteY3" fmla="*/ 733425 h 1129665"/>
+                                  <a:gd name="connsiteX4" fmla="*/ 0 w 7312660"/>
+                                  <a:gd name="connsiteY4" fmla="*/ 1091565 h 1129665"/>
+                                  <a:gd name="connsiteX5" fmla="*/ 0 w 7312660"/>
+                                  <a:gd name="connsiteY5" fmla="*/ 0 h 1129665"/>
+                                </a:gdLst>
+                                <a:ahLst/>
+                                <a:cxnLst>
+                                  <a:cxn ang="0">
+                                    <a:pos x="connsiteX0" y="connsiteY0"/>
+                                  </a:cxn>
+                                  <a:cxn ang="0">
+                                    <a:pos x="connsiteX1" y="connsiteY1"/>
+                                  </a:cxn>
+                                  <a:cxn ang="0">
+                                    <a:pos x="connsiteX2" y="connsiteY2"/>
+                                  </a:cxn>
+                                  <a:cxn ang="0">
+                                    <a:pos x="connsiteX3" y="connsiteY3"/>
+                                  </a:cxn>
+                                  <a:cxn ang="0">
+                                    <a:pos x="connsiteX4" y="connsiteY4"/>
+                                  </a:cxn>
+                                  <a:cxn ang="0">
+                                    <a:pos x="connsiteX5" y="connsiteY5"/>
+                                  </a:cxn>
+                                </a:cxnLst>
+                                <a:rect l="l" t="t" r="r" b="b"/>
+                                <a:pathLst>
+                                  <a:path w="7312660" h="1129665">
+                                    <a:moveTo>
+                                      <a:pt x="0" y="0"/>
+                                    </a:moveTo>
+                                    <a:lnTo>
+                                      <a:pt x="7312660" y="0"/>
+                                    </a:lnTo>
+                                    <a:lnTo>
+                                      <a:pt x="7312660" y="1129665"/>
+                                    </a:lnTo>
+                                    <a:lnTo>
+                                      <a:pt x="3619500" y="733425"/>
+                                    </a:lnTo>
+                                    <a:lnTo>
+                                      <a:pt x="0" y="1091565"/>
+                                    </a:lnTo>
+                                    <a:lnTo>
+                                      <a:pt x="0" y="0"/>
+                                    </a:lnTo>
+                                    <a:close/>
+                                  </a:path>
+                                </a:pathLst>
+                              </a:custGeom>
+                              <a:ln>
+                                <a:noFill/>
+                              </a:ln>
+                            </wps:spPr>
+                            <wps:style>
+                              <a:lnRef idx="2">
+                                <a:schemeClr val="accent1">
+                                  <a:shade val="50000"/>
+                                </a:schemeClr>
+                              </a:lnRef>
+                              <a:fillRef idx="1">
+                                <a:schemeClr val="accent1"/>
+                              </a:fillRef>
+                              <a:effectRef idx="0">
+                                <a:schemeClr val="accent1"/>
+                              </a:effectRef>
+                              <a:fontRef idx="minor">
+                                <a:schemeClr val="lt1"/>
+                              </a:fontRef>
+                            </wps:style>
+                            <wps:bodyPr rot="0" spcFirstLastPara="0" vertOverflow="overflow" horzOverflow="overflow" vert="horz" wrap="square" lIns="91440" tIns="45720" rIns="91440" bIns="45720" numCol="1" spcCol="0" rtlCol="0" fromWordArt="0" anchor="ctr" anchorCtr="0" forceAA="0" compatLnSpc="1">
+                              <a:prstTxWarp prst="textNoShape">
+                                <a:avLst/>
+                              </a:prstTxWarp>
+                              <a:noAutofit/>
+                            </wps:bodyPr>
+                          </wps:wsp>
+                          <wps:wsp>
+                            <wps:cNvPr id="151" name="Rektangel 151"/>
+                            <wps:cNvSpPr/>
+                            <wps:spPr>
+                              <a:xfrm>
+                                <a:off x="0" y="0"/>
+                                <a:ext cx="7315200" cy="1216152"/>
+                              </a:xfrm>
+                              <a:prstGeom prst="rect">
+                                <a:avLst/>
+                              </a:prstGeom>
+                              <a:blipFill>
+                                <a:blip r:embed="rId7"/>
+                                <a:stretch>
+                                  <a:fillRect r="-7574"/>
+                                </a:stretch>
+                              </a:blipFill>
+                              <a:ln>
+                                <a:noFill/>
+                              </a:ln>
+                            </wps:spPr>
+                            <wps:style>
+                              <a:lnRef idx="2">
+                                <a:schemeClr val="accent1">
+                                  <a:shade val="50000"/>
+                                </a:schemeClr>
+                              </a:lnRef>
+                              <a:fillRef idx="1">
+                                <a:schemeClr val="accent1"/>
+                              </a:fillRef>
+                              <a:effectRef idx="0">
+                                <a:schemeClr val="accent1"/>
+                              </a:effectRef>
+                              <a:fontRef idx="minor">
+                                <a:schemeClr val="lt1"/>
+                              </a:fontRef>
+                            </wps:style>
+                            <wps:bodyPr rot="0" spcFirstLastPara="0" vertOverflow="overflow" horzOverflow="overflow" vert="horz" wrap="square" lIns="91440" tIns="45720" rIns="91440" bIns="45720" numCol="1" spcCol="0" rtlCol="0" fromWordArt="0" anchor="ctr" anchorCtr="0" forceAA="0" compatLnSpc="1">
+                              <a:prstTxWarp prst="textNoShape">
+                                <a:avLst/>
+                              </a:prstTxWarp>
+                              <a:noAutofit/>
+                            </wps:bodyPr>
+                          </wps:wsp>
+                        </wpg:wgp>
+                      </a:graphicData>
+                    </a:graphic>
+                    <wp14:sizeRelH relativeFrom="page">
+                      <wp14:pctWidth>94100</wp14:pctWidth>
+                    </wp14:sizeRelH>
+                    <wp14:sizeRelV relativeFrom="page">
+                      <wp14:pctHeight>12100</wp14:pctHeight>
+                    </wp14:sizeRelV>
+                  </wp:anchor>
+                </w:drawing>
+              </mc:Choice>
+              <mc:Fallback>
+                <w:pict>
+                  <v:group w14:anchorId="3B65207D" id="Gruppe 149" o:spid="_x0000_s1026" style="position:absolute;margin-left:0;margin-top:0;width:8in;height:95.7pt;z-index:251662336;mso-width-percent:941;mso-height-percent:121;mso-top-percent:23;mso-position-horizontal:center;mso-position-horizontal-relative:page;mso-position-vertical-relative:page;mso-width-percent:941;mso-height-percent:121;mso-top-percent:23" coordorigin="" coordsize="73152,12161" o:gfxdata="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">
+                    <v:shape id="Rektangel 51" o:spid="_x0000_s1027" style="position:absolute;width:73152;height:11303;visibility:visible;mso-wrap-style:square;v-text-anchor:middle" coordsize="7312660,1129665" o:gfxdata="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" path="m,l7312660,r,1129665l3619500,733425,,1091565,,xe" fillcolor="#4472c4 [3204]" stroked="f" strokeweight="1pt">
+                      <v:stroke joinstyle="miter"/>
+                      <v:path arrowok="t" o:connecttype="custom" o:connectlocs="0,0;7315200,0;7315200,1130373;3620757,733885;0,1092249;0,0" o:connectangles="0,0,0,0,0,0"/>
+                    </v:shape>
+                    <v:rect id="Rektangel 151" o:spid="_x0000_s1028" style="position:absolute;width:73152;height:12161;visibility:visible;mso-wrap-style:square;v-text-anchor:middle" o:gfxdata="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" stroked="f" strokeweight="1pt">
+                      <v:fill r:id="rId8" o:title="" recolor="t" rotate="t" type="frame"/>
+                    </v:rect>
+                    <w10:wrap anchorx="page" anchory="page"/>
+                  </v:group>
+                </w:pict>
+              </mc:Fallback>
+            </mc:AlternateContent>
+          </w:r>
+          <w:r>
+            <w:rPr>
+              <w:noProof/>
+            </w:rPr>
+            <mc:AlternateContent>
+              <mc:Choice Requires="wps">
+                <w:drawing>
+                  <wp:anchor distT="0" distB="0" distL="114300" distR="114300" simplePos="0" relativeHeight="251660288" behindDoc="0" locked="0" layoutInCell="1" allowOverlap="1" wp14:anchorId="6FB674E2" wp14:editId="45AF0334">
+                    <wp:simplePos x="0" y="0"/>
+                    <wp:positionH relativeFrom="page">
+                      <wp:align>center</wp:align>
+                    </wp:positionH>
+                    <mc:AlternateContent>
+                      <mc:Choice Requires="wp14">
+                        <wp:positionV relativeFrom="page">
+                          <wp14:pctPosVOffset>81800</wp14:pctPosVOffset>
+                        </wp:positionV>
+                      </mc:Choice>
+                      <mc:Fallback>
+                        <wp:positionV relativeFrom="page">
+                          <wp:posOffset>8745855</wp:posOffset>
+                        </wp:positionV>
+                      </mc:Fallback>
+                    </mc:AlternateContent>
+                    <wp:extent cx="7315200" cy="914400"/>
+                    <wp:effectExtent l="0" t="0" r="0" b="8255"/>
+                    <wp:wrapSquare wrapText="bothSides"/>
+                    <wp:docPr id="152" name="Tekstfelt 152"/>
+                    <wp:cNvGraphicFramePr/>
+                    <a:graphic xmlns:a="http://schemas.openxmlformats.org/drawingml/2006/main">
+                      <a:graphicData uri="http://schemas.microsoft.com/office/word/2010/wordprocessingShape">
+                        <wps:wsp>
+                          <wps:cNvSpPr txBox="1"/>
+                          <wps:spPr>
+                            <a:xfrm>
+                              <a:off x="0" y="0"/>
+                              <a:ext cx="7315200" cy="914400"/>
+                            </a:xfrm>
+                            <a:prstGeom prst="rect">
+                              <a:avLst/>
+                            </a:prstGeom>
+                            <a:noFill/>
+                            <a:ln w="6350">
+                              <a:noFill/>
+                            </a:ln>
+                            <a:effectLst/>
+                          </wps:spPr>
+                          <wps:style>
+                            <a:lnRef idx="0">
+                              <a:schemeClr val="accent1"/>
+                            </a:lnRef>
+                            <a:fillRef idx="0">
+                              <a:schemeClr val="accent1"/>
+                            </a:fillRef>
+                            <a:effectRef idx="0">
+                              <a:schemeClr val="accent1"/>
+                            </a:effectRef>
+                            <a:fontRef idx="minor">
+                              <a:schemeClr val="dk1"/>
+                            </a:fontRef>
+                          </wps:style>
+                          <wps:txbx>
+                            <w:txbxContent>
+                              <w:sdt>
+                                <w:sdtPr>
+                                  <w:rPr>
+                                    <w:color w:val="595959" w:themeColor="text1" w:themeTint="A6"/>
+                                    <w:sz w:val="28"/>
+                                    <w:szCs w:val="28"/>
+                                  </w:rPr>
+                                  <w:alias w:val="Forfatter"/>
+                                  <w:tag w:val=""/>
+                                  <w:id w:val="789243997"/>
+                                  <w:dataBinding w:prefixMappings="xmlns:ns0='http://purl.org/dc/elements/1.1/' xmlns:ns1='http://schemas.openxmlformats.org/package/2006/metadata/core-properties' " w:xpath="/ns1:coreProperties[1]/ns0:creator[1]" w:storeItemID="{6C3C8BC8-F283-45AE-878A-BAB7291924A1}"/>
+                                  <w:text/>
+                                </w:sdtPr>
+                                <w:sdtContent>
+                                  <w:p>
+                                    <w:pPr>
+                                      <w:pStyle w:val="Ingenafstand"/>
+                                      <w:jc w:val="right"/>
+                                      <w:rPr>
+                                        <w:color w:val="595959" w:themeColor="text1" w:themeTint="A6"/>
+                                        <w:sz w:val="28"/>
+                                        <w:szCs w:val="28"/>
+                                      </w:rPr>
+                                    </w:pPr>
+                                    <w:r>
+                                      <w:rPr>
+                                        <w:color w:val="595959" w:themeColor="text1" w:themeTint="A6"/>
+                                        <w:sz w:val="28"/>
+                                        <w:szCs w:val="28"/>
+                                      </w:rPr>
+                                      <w:t>Mikkel Andreasen</w:t>
+                                    </w:r>
+                                  </w:p>
+                                </w:sdtContent>
+                              </w:sdt>
+                              <w:p>
+                                <w:pPr>
+                                  <w:pStyle w:val="Ingenafstand"/>
+                                  <w:jc w:val="right"/>
+                                  <w:rPr>
+                                    <w:color w:val="595959" w:themeColor="text1" w:themeTint="A6"/>
+                                    <w:sz w:val="18"/>
+                                    <w:szCs w:val="18"/>
+                                  </w:rPr>
+                                </w:pPr>
+                                <w:sdt>
+                                  <w:sdtPr>
+                                    <w:rPr>
+                                      <w:color w:val="595959" w:themeColor="text1" w:themeTint="A6"/>
+                                      <w:sz w:val="18"/>
+                                      <w:szCs w:val="18"/>
+                                    </w:rPr>
+                                    <w:alias w:val="Mail"/>
+                                    <w:tag w:val="Mail"/>
+                                    <w:id w:val="942260680"/>
+                                    <w:showingPlcHdr/>
+                                    <w:dataBinding w:prefixMappings="xmlns:ns0='http://schemas.microsoft.com/office/2006/coverPageProps' " w:xpath="/ns0:CoverPageProperties[1]/ns0:CompanyEmail[1]" w:storeItemID="{55AF091B-3C7A-41E3-B477-F2FDAA23CFDA}"/>
+                                    <w:text/>
+                                  </w:sdtPr>
+                                  <w:sdtContent>
+                                    <w:r>
+                                      <w:rPr>
+                                        <w:color w:val="595959" w:themeColor="text1" w:themeTint="A6"/>
+                                        <w:sz w:val="18"/>
+                                        <w:szCs w:val="18"/>
+                                      </w:rPr>
+                                      <w:t xml:space="preserve">     </w:t>
+                                    </w:r>
+                                  </w:sdtContent>
+                                </w:sdt>
+                              </w:p>
+                            </w:txbxContent>
+                          </wps:txbx>
+                          <wps:bodyPr rot="0" spcFirstLastPara="0" vertOverflow="overflow" horzOverflow="overflow" vert="horz" wrap="square" lIns="1600200" tIns="0" rIns="685800" bIns="0" numCol="1" spcCol="0" rtlCol="0" fromWordArt="0" anchor="b" anchorCtr="0" forceAA="0" compatLnSpc="1">
+                            <a:prstTxWarp prst="textNoShape">
+                              <a:avLst/>
+                            </a:prstTxWarp>
+                            <a:noAutofit/>
+                          </wps:bodyPr>
+                        </wps:wsp>
+                      </a:graphicData>
+                    </a:graphic>
+                    <wp14:sizeRelH relativeFrom="page">
+                      <wp14:pctWidth>94100</wp14:pctWidth>
+                    </wp14:sizeRelH>
+                    <wp14:sizeRelV relativeFrom="page">
+                      <wp14:pctHeight>9200</wp14:pctHeight>
+                    </wp14:sizeRelV>
+                  </wp:anchor>
+                </w:drawing>
+              </mc:Choice>
+              <mc:Fallback>
+                <w:pict>
+                  <v:shapetype w14:anchorId="6FB674E2" id="_x0000_t202" coordsize="21600,21600" o:spt="202" path="m,l,21600r21600,l21600,xe">
+                    <v:stroke joinstyle="miter"/>
+                    <v:path gradientshapeok="t" o:connecttype="rect"/>
+                  </v:shapetype>
+                  <v:shape id="Tekstfelt 152" o:spid="_x0000_s1026" type="#_x0000_t202" style="position:absolute;margin-left:0;margin-top:0;width:8in;height:1in;z-index:251660288;visibility:visible;mso-wrap-style:square;mso-width-percent:941;mso-height-percent:92;mso-top-percent:818;mso-wrap-distance-left:9pt;mso-wrap-distance-top:0;mso-wrap-distance-right:9pt;mso-wrap-distance-bottom:0;mso-position-horizontal:center;mso-position-horizontal-relative:page;mso-position-vertical-relative:page;mso-width-percent:941;mso-height-percent:92;mso-top-percent:818;mso-width-relative:page;mso-height-relative:page;v-text-anchor:bottom" o:gfxdata="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" filled="f" stroked="f" strokeweight=".5pt">
+                    <v:textbox inset="126pt,0,54pt,0">
+                      <w:txbxContent>
+                        <w:sdt>
+                          <w:sdtPr>
+                            <w:rPr>
+                              <w:color w:val="595959" w:themeColor="text1" w:themeTint="A6"/>
+                              <w:sz w:val="28"/>
+                              <w:szCs w:val="28"/>
+                            </w:rPr>
+                            <w:alias w:val="Forfatter"/>
+                            <w:tag w:val=""/>
+                            <w:id w:val="789243997"/>
+                            <w:dataBinding w:prefixMappings="xmlns:ns0='http://purl.org/dc/elements/1.1/' xmlns:ns1='http://schemas.openxmlformats.org/package/2006/metadata/core-properties' " w:xpath="/ns1:coreProperties[1]/ns0:creator[1]" w:storeItemID="{6C3C8BC8-F283-45AE-878A-BAB7291924A1}"/>
+                            <w:text/>
+                          </w:sdtPr>
+                          <w:sdtContent>
+                            <w:p>
+                              <w:pPr>
+                                <w:pStyle w:val="Ingenafstand"/>
+                                <w:jc w:val="right"/>
+                                <w:rPr>
+                                  <w:color w:val="595959" w:themeColor="text1" w:themeTint="A6"/>
+                                  <w:sz w:val="28"/>
+                                  <w:szCs w:val="28"/>
+                                </w:rPr>
+                              </w:pPr>
+                              <w:r>
+                                <w:rPr>
+                                  <w:color w:val="595959" w:themeColor="text1" w:themeTint="A6"/>
+                                  <w:sz w:val="28"/>
+                                  <w:szCs w:val="28"/>
+                                </w:rPr>
+                                <w:t>Mikkel Andreasen</w:t>
+                              </w:r>
+                            </w:p>
+                          </w:sdtContent>
+                        </w:sdt>
+                        <w:p>
+                          <w:pPr>
+                            <w:pStyle w:val="Ingenafstand"/>
+                            <w:jc w:val="right"/>
+                            <w:rPr>
+                              <w:color w:val="595959" w:themeColor="text1" w:themeTint="A6"/>
+                              <w:sz w:val="18"/>
+                              <w:szCs w:val="18"/>
+                            </w:rPr>
+                          </w:pPr>
+                          <w:sdt>
+                            <w:sdtPr>
+                              <w:rPr>
+                                <w:color w:val="595959" w:themeColor="text1" w:themeTint="A6"/>
+                                <w:sz w:val="18"/>
+                                <w:szCs w:val="18"/>
+                              </w:rPr>
+                              <w:alias w:val="Mail"/>
+                              <w:tag w:val="Mail"/>
+                              <w:id w:val="942260680"/>
+                              <w:showingPlcHdr/>
+                              <w:dataBinding w:prefixMappings="xmlns:ns0='http://schemas.microsoft.com/office/2006/coverPageProps' " w:xpath="/ns0:CoverPageProperties[1]/ns0:CompanyEmail[1]" w:storeItemID="{55AF091B-3C7A-41E3-B477-F2FDAA23CFDA}"/>
+                              <w:text/>
+                            </w:sdtPr>
+                            <w:sdtContent>
+                              <w:r>
+                                <w:rPr>
+                                  <w:color w:val="595959" w:themeColor="text1" w:themeTint="A6"/>
+                                  <w:sz w:val="18"/>
+                                  <w:szCs w:val="18"/>
+                                </w:rPr>
+                                <w:t xml:space="preserve">     </w:t>
+                              </w:r>
+                            </w:sdtContent>
+                          </w:sdt>
+                        </w:p>
+                      </w:txbxContent>
+                    </v:textbox>
+                    <w10:wrap type="square" anchorx="page" anchory="page"/>
+                  </v:shape>
+                </w:pict>
+              </mc:Fallback>
+            </mc:AlternateContent>
+          </w:r>
+          <w:r>
+            <w:rPr>
+              <w:noProof/>
+            </w:rPr>
+            <mc:AlternateContent>
+              <mc:Choice Requires="wps">
+                <w:drawing>
+                  <wp:anchor distT="0" distB="0" distL="114300" distR="114300" simplePos="0" relativeHeight="251661312" behindDoc="0" locked="0" layoutInCell="1" allowOverlap="1" wp14:anchorId="661ABA87" wp14:editId="2A72C8AD">
+                    <wp:simplePos x="0" y="0"/>
+                    <wp:positionH relativeFrom="page">
+                      <wp:align>center</wp:align>
+                    </wp:positionH>
+                    <mc:AlternateContent>
+                      <mc:Choice Requires="wp14">
+                        <wp:positionV relativeFrom="page">
+                          <wp14:pctPosVOffset>70000</wp14:pctPosVOffset>
+                        </wp:positionV>
+                      </mc:Choice>
+                      <mc:Fallback>
+                        <wp:positionV relativeFrom="page">
+                          <wp:posOffset>7484110</wp:posOffset>
+                        </wp:positionV>
+                      </mc:Fallback>
+                    </mc:AlternateContent>
+                    <wp:extent cx="7315200" cy="1009650"/>
+                    <wp:effectExtent l="0" t="0" r="0" b="0"/>
+                    <wp:wrapSquare wrapText="bothSides"/>
+                    <wp:docPr id="153" name="Tekstfelt 153"/>
+                    <wp:cNvGraphicFramePr/>
+                    <a:graphic xmlns:a="http://schemas.openxmlformats.org/drawingml/2006/main">
+                      <a:graphicData uri="http://schemas.microsoft.com/office/word/2010/wordprocessingShape">
+                        <wps:wsp>
+                          <wps:cNvSpPr txBox="1"/>
+                          <wps:spPr>
+                            <a:xfrm>
+                              <a:off x="0" y="0"/>
+                              <a:ext cx="7315200" cy="1009650"/>
+                            </a:xfrm>
+                            <a:prstGeom prst="rect">
+                              <a:avLst/>
+                            </a:prstGeom>
+                            <a:noFill/>
+                            <a:ln w="6350">
+                              <a:noFill/>
+                            </a:ln>
+                            <a:effectLst/>
+                          </wps:spPr>
+                          <wps:style>
+                            <a:lnRef idx="0">
+                              <a:schemeClr val="accent1"/>
+                            </a:lnRef>
+                            <a:fillRef idx="0">
+                              <a:schemeClr val="accent1"/>
+                            </a:fillRef>
+                            <a:effectRef idx="0">
+                              <a:schemeClr val="accent1"/>
+                            </a:effectRef>
+                            <a:fontRef idx="minor">
+                              <a:schemeClr val="dk1"/>
+                            </a:fontRef>
+                          </wps:style>
+                          <wps:txbx>
+                            <w:txbxContent>
+                              <w:p>
+                                <w:pPr>
+                                  <w:pStyle w:val="Ingenafstand"/>
+                                  <w:jc w:val="right"/>
+                                  <w:rPr>
+                                    <w:color w:val="4472C4" w:themeColor="accent1"/>
+                                    <w:sz w:val="28"/>
+                                    <w:szCs w:val="28"/>
+                                  </w:rPr>
+                                </w:pPr>
+                                <w:r>
+                                  <w:rPr>
+                                    <w:color w:val="4472C4" w:themeColor="accent1"/>
+                                    <w:sz w:val="28"/>
+                                    <w:szCs w:val="28"/>
+                                  </w:rPr>
+                                  <w:t>Resumé</w:t>
+                                </w:r>
+                              </w:p>
+                              <w:sdt>
+                                <w:sdtPr>
+                                  <w:rPr>
+                                    <w:color w:val="595959" w:themeColor="text1" w:themeTint="A6"/>
+                                    <w:sz w:val="20"/>
+                                    <w:szCs w:val="20"/>
+                                  </w:rPr>
+                                  <w:alias w:val="Resume"/>
+                                  <w:tag w:val=""/>
+                                  <w:id w:val="1375273687"/>
+                                  <w:dataBinding w:prefixMappings="xmlns:ns0='http://schemas.microsoft.com/office/2006/coverPageProps' " w:xpath="/ns0:CoverPageProperties[1]/ns0:Abstract[1]" w:storeItemID="{55AF091B-3C7A-41E3-B477-F2FDAA23CFDA}"/>
+                                  <w:text w:multiLine="1"/>
+                                </w:sdtPr>
+                                <w:sdtContent>
+                                  <w:p>
+                                    <w:pPr>
+                                      <w:pStyle w:val="Ingenafstand"/>
+                                      <w:jc w:val="right"/>
+                                      <w:rPr>
+                                        <w:color w:val="595959" w:themeColor="text1" w:themeTint="A6"/>
+                                        <w:sz w:val="20"/>
+                                        <w:szCs w:val="20"/>
+                                      </w:rPr>
+                                    </w:pPr>
+                                    <w:r>
+                                      <w:rPr>
+                                        <w:color w:val="595959" w:themeColor="text1" w:themeTint="A6"/>
+                                        <w:sz w:val="20"/>
+                                        <w:szCs w:val="20"/>
+                                      </w:rPr>
+                                      <w:t>I dette dokument vil vi komme over systemets kode, og diagrammer.</w:t>
+                                    </w:r>
+                                  </w:p>
+                                </w:sdtContent>
+                              </w:sdt>
+                            </w:txbxContent>
+                          </wps:txbx>
+                          <wps:bodyPr rot="0" spcFirstLastPara="0" vertOverflow="overflow" horzOverflow="overflow" vert="horz" wrap="square" lIns="1600200" tIns="0" rIns="685800" bIns="0" numCol="1" spcCol="0" rtlCol="0" fromWordArt="0" anchor="t" anchorCtr="0" forceAA="0" compatLnSpc="1">
+                            <a:prstTxWarp prst="textNoShape">
+                              <a:avLst/>
+                            </a:prstTxWarp>
+                            <a:spAutoFit/>
+                          </wps:bodyPr>
+                        </wps:wsp>
+                      </a:graphicData>
+                    </a:graphic>
+                    <wp14:sizeRelH relativeFrom="page">
+                      <wp14:pctWidth>94100</wp14:pctWidth>
+                    </wp14:sizeRelH>
+                    <wp14:sizeRelV relativeFrom="page">
+                      <wp14:pctHeight>10000</wp14:pctHeight>
+                    </wp14:sizeRelV>
+                  </wp:anchor>
+                </w:drawing>
+              </mc:Choice>
+              <mc:Fallback>
+                <w:pict>
+                  <v:shape w14:anchorId="661ABA87" id="Tekstfelt 153" o:spid="_x0000_s1027" type="#_x0000_t202" style="position:absolute;margin-left:0;margin-top:0;width:8in;height:79.5pt;z-index:251661312;visibility:visible;mso-wrap-style:square;mso-width-percent:941;mso-height-percent:100;mso-top-percent:700;mso-wrap-distance-left:9pt;mso-wrap-distance-top:0;mso-wrap-distance-right:9pt;mso-wrap-distance-bottom:0;mso-position-horizontal:center;mso-position-horizontal-relative:page;mso-position-vertical-relative:page;mso-width-percent:941;mso-height-percent:100;mso-top-percent:700;mso-width-relative:page;mso-height-relative:page;v-text-anchor:top" o:gfxdata="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" filled="f" stroked="f" strokeweight=".5pt">
+                    <v:textbox style="mso-fit-shape-to-text:t" inset="126pt,0,54pt,0">
+                      <w:txbxContent>
+                        <w:p>
+                          <w:pPr>
+                            <w:pStyle w:val="Ingenafstand"/>
+                            <w:jc w:val="right"/>
+                            <w:rPr>
+                              <w:color w:val="4472C4" w:themeColor="accent1"/>
+                              <w:sz w:val="28"/>
+                              <w:szCs w:val="28"/>
+                            </w:rPr>
+                          </w:pPr>
+                          <w:r>
+                            <w:rPr>
+                              <w:color w:val="4472C4" w:themeColor="accent1"/>
+                              <w:sz w:val="28"/>
+                              <w:szCs w:val="28"/>
+                            </w:rPr>
+                            <w:t>Resumé</w:t>
+                          </w:r>
+                        </w:p>
+                        <w:sdt>
+                          <w:sdtPr>
+                            <w:rPr>
+                              <w:color w:val="595959" w:themeColor="text1" w:themeTint="A6"/>
+                              <w:sz w:val="20"/>
+                              <w:szCs w:val="20"/>
+                            </w:rPr>
+                            <w:alias w:val="Resume"/>
+                            <w:tag w:val=""/>
+                            <w:id w:val="1375273687"/>
+                            <w:dataBinding w:prefixMappings="xmlns:ns0='http://schemas.microsoft.com/office/2006/coverPageProps' " w:xpath="/ns0:CoverPageProperties[1]/ns0:Abstract[1]" w:storeItemID="{55AF091B-3C7A-41E3-B477-F2FDAA23CFDA}"/>
+                            <w:text w:multiLine="1"/>
+                          </w:sdtPr>
+                          <w:sdtContent>
+                            <w:p>
+                              <w:pPr>
+                                <w:pStyle w:val="Ingenafstand"/>
+                                <w:jc w:val="right"/>
+                                <w:rPr>
+                                  <w:color w:val="595959" w:themeColor="text1" w:themeTint="A6"/>
+                                  <w:sz w:val="20"/>
+                                  <w:szCs w:val="20"/>
+                                </w:rPr>
+                              </w:pPr>
+                              <w:r>
+                                <w:rPr>
+                                  <w:color w:val="595959" w:themeColor="text1" w:themeTint="A6"/>
+                                  <w:sz w:val="20"/>
+                                  <w:szCs w:val="20"/>
+                                </w:rPr>
+                                <w:t>I dette dokument vil vi komme over systemets kode, og diagrammer.</w:t>
+                              </w:r>
+                            </w:p>
+                          </w:sdtContent>
+                        </w:sdt>
+                      </w:txbxContent>
+                    </v:textbox>
+                    <w10:wrap type="square" anchorx="page" anchory="page"/>
+                  </v:shape>
+                </w:pict>
+              </mc:Fallback>
+            </mc:AlternateContent>
+          </w:r>
+          <w:r>
+            <w:rPr>
+              <w:noProof/>
+            </w:rPr>
+            <mc:AlternateContent>
+              <mc:Choice Requires="wps">
+                <w:drawing>
+                  <wp:anchor distT="0" distB="0" distL="114300" distR="114300" simplePos="0" relativeHeight="251659264" behindDoc="0" locked="0" layoutInCell="1" allowOverlap="1" wp14:anchorId="10896373" wp14:editId="01B8FB03">
+                    <wp:simplePos x="0" y="0"/>
+                    <wp:positionH relativeFrom="page">
+                      <wp:align>center</wp:align>
+                    </wp:positionH>
+                    <mc:AlternateContent>
+                      <mc:Choice Requires="wp14">
+                        <wp:positionV relativeFrom="page">
+                          <wp14:pctPosVOffset>30000</wp14:pctPosVOffset>
+                        </wp:positionV>
+                      </mc:Choice>
+                      <mc:Fallback>
+                        <wp:positionV relativeFrom="page">
+                          <wp:posOffset>3207385</wp:posOffset>
+                        </wp:positionV>
+                      </mc:Fallback>
+                    </mc:AlternateContent>
+                    <wp:extent cx="7315200" cy="3638550"/>
+                    <wp:effectExtent l="0" t="0" r="0" b="6350"/>
+                    <wp:wrapSquare wrapText="bothSides"/>
+                    <wp:docPr id="154" name="Tekstfelt 154"/>
+                    <wp:cNvGraphicFramePr/>
+                    <a:graphic xmlns:a="http://schemas.openxmlformats.org/drawingml/2006/main">
+                      <a:graphicData uri="http://schemas.microsoft.com/office/word/2010/wordprocessingShape">
+                        <wps:wsp>
+                          <wps:cNvSpPr txBox="1"/>
+                          <wps:spPr>
+                            <a:xfrm>
+                              <a:off x="0" y="0"/>
+                              <a:ext cx="7315200" cy="3638550"/>
+                            </a:xfrm>
+                            <a:prstGeom prst="rect">
+                              <a:avLst/>
+                            </a:prstGeom>
+                            <a:noFill/>
+                            <a:ln w="6350">
+                              <a:noFill/>
+                            </a:ln>
+                            <a:effectLst/>
+                          </wps:spPr>
+                          <wps:style>
+                            <a:lnRef idx="0">
+                              <a:schemeClr val="accent1"/>
+                            </a:lnRef>
+                            <a:fillRef idx="0">
+                              <a:schemeClr val="accent1"/>
+                            </a:fillRef>
+                            <a:effectRef idx="0">
+                              <a:schemeClr val="accent1"/>
+                            </a:effectRef>
+                            <a:fontRef idx="minor">
+                              <a:schemeClr val="dk1"/>
+                            </a:fontRef>
+                          </wps:style>
+                          <wps:txbx>
+                            <w:txbxContent>
+                              <w:p>
+                                <w:pPr>
+                                  <w:jc w:val="right"/>
+                                  <w:rPr>
+                                    <w:color w:val="4472C4" w:themeColor="accent1"/>
+                                    <w:sz w:val="64"/>
+                                    <w:szCs w:val="64"/>
+                                  </w:rPr>
+                                </w:pPr>
+                                <w:sdt>
+                                  <w:sdtPr>
+                                    <w:rPr>
+                                      <w:caps/>
+                                      <w:color w:val="4472C4" w:themeColor="accent1"/>
+                                      <w:sz w:val="64"/>
+                                      <w:szCs w:val="64"/>
+                                    </w:rPr>
+                                    <w:alias w:val="Titel"/>
+                                    <w:tag w:val=""/>
+                                    <w:id w:val="630141079"/>
+                                    <w:dataBinding w:prefixMappings="xmlns:ns0='http://purl.org/dc/elements/1.1/' xmlns:ns1='http://schemas.openxmlformats.org/package/2006/metadata/core-properties' " w:xpath="/ns1:coreProperties[1]/ns0:title[1]" w:storeItemID="{6C3C8BC8-F283-45AE-878A-BAB7291924A1}"/>
+                                    <w:text w:multiLine="1"/>
+                                  </w:sdtPr>
+                                  <w:sdtEndPr>
+                                    <w:rPr>
+                                      <w:caps w:val="0"/>
+                                    </w:rPr>
+                                  </w:sdtEndPr>
+                                  <w:sdtContent>
+                                    <w:r>
+                                      <w:rPr>
+                                        <w:caps/>
+                                        <w:color w:val="4472C4" w:themeColor="accent1"/>
+                                        <w:sz w:val="64"/>
+                                        <w:szCs w:val="64"/>
+                                      </w:rPr>
+                                      <w:t>Dokumentation af System</w:t>
+                                    </w:r>
+                                  </w:sdtContent>
+                                </w:sdt>
+                              </w:p>
+                              <w:sdt>
+                                <w:sdtPr>
+                                  <w:rPr>
+                                    <w:color w:val="404040" w:themeColor="text1" w:themeTint="BF"/>
+                                    <w:sz w:val="36"/>
+                                    <w:szCs w:val="36"/>
+                                  </w:rPr>
+                                  <w:alias w:val="Undertitel"/>
+                                  <w:tag w:val=""/>
+                                  <w:id w:val="1759551507"/>
+                                  <w:showingPlcHdr/>
+                                  <w:dataBinding w:prefixMappings="xmlns:ns0='http://purl.org/dc/elements/1.1/' xmlns:ns1='http://schemas.openxmlformats.org/package/2006/metadata/core-properties' " w:xpath="/ns1:coreProperties[1]/ns0:subject[1]" w:storeItemID="{6C3C8BC8-F283-45AE-878A-BAB7291924A1}"/>
+                                  <w:text/>
+                                </w:sdtPr>
+                                <w:sdtContent>
+                                  <w:p>
+                                    <w:pPr>
+                                      <w:jc w:val="right"/>
+                                      <w:rPr>
+                                        <w:smallCaps/>
+                                        <w:color w:val="404040" w:themeColor="text1" w:themeTint="BF"/>
+                                        <w:sz w:val="36"/>
+                                        <w:szCs w:val="36"/>
+                                      </w:rPr>
+                                    </w:pPr>
+                                    <w:r>
+                                      <w:rPr>
+                                        <w:color w:val="404040" w:themeColor="text1" w:themeTint="BF"/>
+                                        <w:sz w:val="36"/>
+                                        <w:szCs w:val="36"/>
+                                      </w:rPr>
+                                      <w:t xml:space="preserve">     </w:t>
+                                    </w:r>
+                                  </w:p>
+                                </w:sdtContent>
+                              </w:sdt>
+                            </w:txbxContent>
+                          </wps:txbx>
+                          <wps:bodyPr rot="0" spcFirstLastPara="0" vertOverflow="overflow" horzOverflow="overflow" vert="horz" wrap="square" lIns="1600200" tIns="0" rIns="685800" bIns="0" numCol="1" spcCol="0" rtlCol="0" fromWordArt="0" anchor="b" anchorCtr="0" forceAA="0" compatLnSpc="1">
+                            <a:prstTxWarp prst="textNoShape">
+                              <a:avLst/>
+                            </a:prstTxWarp>
+                            <a:noAutofit/>
+                          </wps:bodyPr>
+                        </wps:wsp>
+                      </a:graphicData>
+                    </a:graphic>
+                    <wp14:sizeRelH relativeFrom="page">
+                      <wp14:pctWidth>94100</wp14:pctWidth>
+                    </wp14:sizeRelH>
+                    <wp14:sizeRelV relativeFrom="page">
+                      <wp14:pctHeight>36300</wp14:pctHeight>
+                    </wp14:sizeRelV>
+                  </wp:anchor>
+                </w:drawing>
+              </mc:Choice>
+              <mc:Fallback>
+                <w:pict>
+                  <v:shape w14:anchorId="10896373" id="Tekstfelt 154" o:spid="_x0000_s1028" type="#_x0000_t202" style="position:absolute;margin-left:0;margin-top:0;width:8in;height:286.5pt;z-index:251659264;visibility:visible;mso-wrap-style:square;mso-width-percent:941;mso-height-percent:363;mso-top-percent:300;mso-wrap-distance-left:9pt;mso-wrap-distance-top:0;mso-wrap-distance-right:9pt;mso-wrap-distance-bottom:0;mso-position-horizontal:center;mso-position-horizontal-relative:page;mso-position-vertical-relative:page;mso-width-percent:941;mso-height-percent:363;mso-top-percent:300;mso-width-relative:page;mso-height-relative:page;v-text-anchor:bottom" o:gfxdata="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" filled="f" stroked="f" strokeweight=".5pt">
+                    <v:textbox inset="126pt,0,54pt,0">
+                      <w:txbxContent>
+                        <w:p>
+                          <w:pPr>
+                            <w:jc w:val="right"/>
+                            <w:rPr>
+                              <w:color w:val="4472C4" w:themeColor="accent1"/>
+                              <w:sz w:val="64"/>
+                              <w:szCs w:val="64"/>
+                            </w:rPr>
+                          </w:pPr>
+                          <w:sdt>
+                            <w:sdtPr>
+                              <w:rPr>
+                                <w:caps/>
+                                <w:color w:val="4472C4" w:themeColor="accent1"/>
+                                <w:sz w:val="64"/>
+                                <w:szCs w:val="64"/>
+                              </w:rPr>
+                              <w:alias w:val="Titel"/>
+                              <w:tag w:val=""/>
+                              <w:id w:val="630141079"/>
+                              <w:dataBinding w:prefixMappings="xmlns:ns0='http://purl.org/dc/elements/1.1/' xmlns:ns1='http://schemas.openxmlformats.org/package/2006/metadata/core-properties' " w:xpath="/ns1:coreProperties[1]/ns0:title[1]" w:storeItemID="{6C3C8BC8-F283-45AE-878A-BAB7291924A1}"/>
+                              <w:text w:multiLine="1"/>
+                            </w:sdtPr>
+                            <w:sdtEndPr>
+                              <w:rPr>
+                                <w:caps w:val="0"/>
+                              </w:rPr>
+                            </w:sdtEndPr>
+                            <w:sdtContent>
+                              <w:r>
+                                <w:rPr>
+                                  <w:caps/>
+                                  <w:color w:val="4472C4" w:themeColor="accent1"/>
+                                  <w:sz w:val="64"/>
+                                  <w:szCs w:val="64"/>
+                                </w:rPr>
+                                <w:t>Dokumentation af System</w:t>
+                              </w:r>
+                            </w:sdtContent>
+                          </w:sdt>
+                        </w:p>
+                        <w:sdt>
+                          <w:sdtPr>
+                            <w:rPr>
+                              <w:color w:val="404040" w:themeColor="text1" w:themeTint="BF"/>
+                              <w:sz w:val="36"/>
+                              <w:szCs w:val="36"/>
+                            </w:rPr>
+                            <w:alias w:val="Undertitel"/>
+                            <w:tag w:val=""/>
+                            <w:id w:val="1759551507"/>
+                            <w:showingPlcHdr/>
+                            <w:dataBinding w:prefixMappings="xmlns:ns0='http://purl.org/dc/elements/1.1/' xmlns:ns1='http://schemas.openxmlformats.org/package/2006/metadata/core-properties' " w:xpath="/ns1:coreProperties[1]/ns0:subject[1]" w:storeItemID="{6C3C8BC8-F283-45AE-878A-BAB7291924A1}"/>
+                            <w:text/>
+                          </w:sdtPr>
+                          <w:sdtContent>
+                            <w:p>
+                              <w:pPr>
+                                <w:jc w:val="right"/>
+                                <w:rPr>
+                                  <w:smallCaps/>
+                                  <w:color w:val="404040" w:themeColor="text1" w:themeTint="BF"/>
+                                  <w:sz w:val="36"/>
+                                  <w:szCs w:val="36"/>
+                                </w:rPr>
+                              </w:pPr>
+                              <w:r>
+                                <w:rPr>
+                                  <w:color w:val="404040" w:themeColor="text1" w:themeTint="BF"/>
+                                  <w:sz w:val="36"/>
+                                  <w:szCs w:val="36"/>
+                                </w:rPr>
+                                <w:t xml:space="preserve">     </w:t>
+                              </w:r>
+                            </w:p>
+                          </w:sdtContent>
+                        </w:sdt>
+                      </w:txbxContent>
+                    </v:textbox>
+                    <w10:wrap type="square" anchorx="page" anchory="page"/>
+                  </v:shape>
+                </w:pict>
+              </mc:Fallback>
+            </mc:AlternateContent>
+          </w:r>
+        </w:p>
+        <w:p>
+          <w:r>
+            <w:br w:type="page"/>
+          </w:r>
+        </w:p>
+      </w:sdtContent>
+    </w:sdt>
+    <w:p/>
     <w:p>
+      <w:pPr>
+        <w:pStyle w:val="Overskrift1"/>
+      </w:pPr>
       <w:r>
-        <w:t>Diagrammer.</w:t>
+        <w:t>Diagrammer</w:t>
       </w:r>
     </w:p>
     <w:p>
@@ -13,13 +999,108 @@
       </w:r>
     </w:p>
     <w:sectPr>
+      <w:headerReference w:type="default" r:id="rId9"/>
       <w:pgSz w:w="11906" w:h="16838"/>
       <w:pgMar w:top="1701" w:right="1134" w:bottom="1701" w:left="1134" w:header="708" w:footer="708" w:gutter="0"/>
+      <w:pgNumType w:start="0"/>
       <w:cols w:space="708"/>
+      <w:titlePg/>
       <w:docGrid w:linePitch="360"/>
     </w:sectPr>
   </w:body>
 </w:document>
+</file>
+
+<file path=word/endnotes.xml><?xml version="1.0" encoding="utf-8"?>
+<w:endnotes xmlns:wpc="http://schemas.microsoft.com/office/word/2010/wordprocessingCanvas" xmlns:cx="http://schemas.microsoft.com/office/drawing/2014/chartex" xmlns:cx1="http://schemas.microsoft.com/office/drawing/2015/9/8/chartex" xmlns:cx2="http://schemas.microsoft.com/office/drawing/2015/10/21/chartex" xmlns:cx3="http://schemas.microsoft.com/office/drawing/2016/5/9/chartex" xmlns:cx4="http://schemas.microsoft.com/office/drawing/2016/5/10/chartex" xmlns:cx5="http://schemas.microsoft.com/office/drawing/2016/5/11/chartex" xmlns:cx6="http://schemas.microsoft.com/office/drawing/2016/5/12/chartex" xmlns:cx7="http://schemas.microsoft.com/office/drawing/2016/5/13/chartex" xmlns:cx8="http://schemas.microsoft.com/office/drawing/2016/5/14/chartex" xmlns:mc="http://schemas.openxmlformats.org/markup-compatibility/2006" xmlns:aink="http://schemas.microsoft.com/office/drawing/2016/ink" xmlns:am3d="http://schemas.microsoft.com/office/drawing/2017/model3d" xmlns:o="urn:schemas-microsoft-com:office:office" xmlns:r="http://schemas.openxmlformats.org/officeDocument/2006/relationships" xmlns:m="http://schemas.openxmlformats.org/officeDocument/2006/math" xmlns:v="urn:schemas-microsoft-com:vml" xmlns:wp14="http://schemas.microsoft.com/office/word/2010/wordprocessingDrawing" xmlns:wp="http://schemas.openxmlformats.org/drawingml/2006/wordprocessingDrawing" xmlns:w10="urn:schemas-microsoft-com:office:word" xmlns:w="http://schemas.openxmlformats.org/wordprocessingml/2006/main" xmlns:w14="http://schemas.microsoft.com/office/word/2010/wordml" xmlns:w15="http://schemas.microsoft.com/office/word/2012/wordml" xmlns:w16cex="http://schemas.microsoft.com/office/word/2018/wordml/cex" xmlns:w16cid="http://schemas.microsoft.com/office/word/2016/wordml/cid" xmlns:w16="http://schemas.microsoft.com/office/word/2018/wordml" xmlns:w16sdtdh="http://schemas.microsoft.com/office/word/2020/wordml/sdtdatahash" xmlns:w16se="http://schemas.microsoft.com/office/word/2015/wordml/symex" xmlns:wpg="http://schemas.microsoft.com/office/word/2010/wordprocessingGroup" xmlns:wpi="http://schemas.microsoft.com/office/word/2010/wordprocessingInk" xmlns:wne="http://schemas.microsoft.com/office/word/2006/wordml" xmlns:wps="http://schemas.microsoft.com/office/word/2010/wordprocessingShape" mc:Ignorable="w14 w15 w16se w16cid w16 w16cex w16sdtdh wp14">
+  <w:endnote w:type="separator" w:id="-1">
+    <w:p>
+      <w:pPr>
+        <w:spacing w:after="0" w:line="240" w:lineRule="auto"/>
+      </w:pPr>
+      <w:r>
+        <w:separator/>
+      </w:r>
+    </w:p>
+  </w:endnote>
+  <w:endnote w:type="continuationSeparator" w:id="0">
+    <w:p>
+      <w:pPr>
+        <w:spacing w:after="0" w:line="240" w:lineRule="auto"/>
+      </w:pPr>
+      <w:r>
+        <w:continuationSeparator/>
+      </w:r>
+    </w:p>
+  </w:endnote>
+</w:endnotes>
+</file>
+
+<file path=word/footnotes.xml><?xml version="1.0" encoding="utf-8"?>
+<w:footnotes xmlns:wpc="http://schemas.microsoft.com/office/word/2010/wordprocessingCanvas" xmlns:cx="http://schemas.microsoft.com/office/drawing/2014/chartex" xmlns:cx1="http://schemas.microsoft.com/office/drawing/2015/9/8/chartex" xmlns:cx2="http://schemas.microsoft.com/office/drawing/2015/10/21/chartex" xmlns:cx3="http://schemas.microsoft.com/office/drawing/2016/5/9/chartex" xmlns:cx4="http://schemas.microsoft.com/office/drawing/2016/5/10/chartex" xmlns:cx5="http://schemas.microsoft.com/office/drawing/2016/5/11/chartex" xmlns:cx6="http://schemas.microsoft.com/office/drawing/2016/5/12/chartex" xmlns:cx7="http://schemas.microsoft.com/office/drawing/2016/5/13/chartex" xmlns:cx8="http://schemas.microsoft.com/office/drawing/2016/5/14/chartex" xmlns:mc="http://schemas.openxmlformats.org/markup-compatibility/2006" xmlns:aink="http://schemas.microsoft.com/office/drawing/2016/ink" xmlns:am3d="http://schemas.microsoft.com/office/drawing/2017/model3d" xmlns:o="urn:schemas-microsoft-com:office:office" xmlns:r="http://schemas.openxmlformats.org/officeDocument/2006/relationships" xmlns:m="http://schemas.openxmlformats.org/officeDocument/2006/math" xmlns:v="urn:schemas-microsoft-com:vml" xmlns:wp14="http://schemas.microsoft.com/office/word/2010/wordprocessingDrawing" xmlns:wp="http://schemas.openxmlformats.org/drawingml/2006/wordprocessingDrawing" xmlns:w10="urn:schemas-microsoft-com:office:word" xmlns:w="http://schemas.openxmlformats.org/wordprocessingml/2006/main" xmlns:w14="http://schemas.microsoft.com/office/word/2010/wordml" xmlns:w15="http://schemas.microsoft.com/office/word/2012/wordml" xmlns:w16cex="http://schemas.microsoft.com/office/word/2018/wordml/cex" xmlns:w16cid="http://schemas.microsoft.com/office/word/2016/wordml/cid" xmlns:w16="http://schemas.microsoft.com/office/word/2018/wordml" xmlns:w16sdtdh="http://schemas.microsoft.com/office/word/2020/wordml/sdtdatahash" xmlns:w16se="http://schemas.microsoft.com/office/word/2015/wordml/symex" xmlns:wpg="http://schemas.microsoft.com/office/word/2010/wordprocessingGroup" xmlns:wpi="http://schemas.microsoft.com/office/word/2010/wordprocessingInk" xmlns:wne="http://schemas.microsoft.com/office/word/2006/wordml" xmlns:wps="http://schemas.microsoft.com/office/word/2010/wordprocessingShape" mc:Ignorable="w14 w15 w16se w16cid w16 w16cex w16sdtdh wp14">
+  <w:footnote w:type="separator" w:id="-1">
+    <w:p>
+      <w:pPr>
+        <w:spacing w:after="0" w:line="240" w:lineRule="auto"/>
+      </w:pPr>
+      <w:r>
+        <w:separator/>
+      </w:r>
+    </w:p>
+  </w:footnote>
+  <w:footnote w:type="continuationSeparator" w:id="0">
+    <w:p>
+      <w:pPr>
+        <w:spacing w:after="0" w:line="240" w:lineRule="auto"/>
+      </w:pPr>
+      <w:r>
+        <w:continuationSeparator/>
+      </w:r>
+    </w:p>
+  </w:footnote>
+</w:footnotes>
+</file>
+
+<file path=word/header1.xml><?xml version="1.0" encoding="utf-8"?>
+<w:hdr xmlns:wpc="http://schemas.microsoft.com/office/word/2010/wordprocessingCanvas" xmlns:cx="http://schemas.microsoft.com/office/drawing/2014/chartex" xmlns:cx1="http://schemas.microsoft.com/office/drawing/2015/9/8/chartex" xmlns:cx2="http://schemas.microsoft.com/office/drawing/2015/10/21/chartex" xmlns:cx3="http://schemas.microsoft.com/office/drawing/2016/5/9/chartex" xmlns:cx4="http://schemas.microsoft.com/office/drawing/2016/5/10/chartex" xmlns:cx5="http://schemas.microsoft.com/office/drawing/2016/5/11/chartex" xmlns:cx6="http://schemas.microsoft.com/office/drawing/2016/5/12/chartex" xmlns:cx7="http://schemas.microsoft.com/office/drawing/2016/5/13/chartex" xmlns:cx8="http://schemas.microsoft.com/office/drawing/2016/5/14/chartex" xmlns:mc="http://schemas.openxmlformats.org/markup-compatibility/2006" xmlns:aink="http://schemas.microsoft.com/office/drawing/2016/ink" xmlns:am3d="http://schemas.microsoft.com/office/drawing/2017/model3d" xmlns:o="urn:schemas-microsoft-com:office:office" xmlns:r="http://schemas.openxmlformats.org/officeDocument/2006/relationships" xmlns:m="http://schemas.openxmlformats.org/officeDocument/2006/math" xmlns:v="urn:schemas-microsoft-com:vml" xmlns:wp14="http://schemas.microsoft.com/office/word/2010/wordprocessingDrawing" xmlns:wp="http://schemas.openxmlformats.org/drawingml/2006/wordprocessingDrawing" xmlns:w10="urn:schemas-microsoft-com:office:word" xmlns:w="http://schemas.openxmlformats.org/wordprocessingml/2006/main" xmlns:w14="http://schemas.microsoft.com/office/word/2010/wordml" xmlns:w15="http://schemas.microsoft.com/office/word/2012/wordml" xmlns:w16cex="http://schemas.microsoft.com/office/word/2018/wordml/cex" xmlns:w16cid="http://schemas.microsoft.com/office/word/2016/wordml/cid" xmlns:w16="http://schemas.microsoft.com/office/word/2018/wordml" xmlns:w16sdtdh="http://schemas.microsoft.com/office/word/2020/wordml/sdtdatahash" xmlns:w16se="http://schemas.microsoft.com/office/word/2015/wordml/symex" xmlns:wpg="http://schemas.microsoft.com/office/word/2010/wordprocessingGroup" xmlns:wpi="http://schemas.microsoft.com/office/word/2010/wordprocessingInk" xmlns:wne="http://schemas.microsoft.com/office/word/2006/wordml" xmlns:wps="http://schemas.microsoft.com/office/word/2010/wordprocessingShape" mc:Ignorable="w14 w15 w16se w16cid w16 w16cex w16sdtdh wp14">
+  <w:sdt>
+    <w:sdtPr>
+      <w:id w:val="148339651"/>
+      <w:docPartObj>
+        <w:docPartGallery w:val="Page Numbers (Top of Page)"/>
+        <w:docPartUnique/>
+      </w:docPartObj>
+    </w:sdtPr>
+    <w:sdtContent>
+      <w:p>
+        <w:pPr>
+          <w:pStyle w:val="Sidehoved"/>
+          <w:jc w:val="right"/>
+        </w:pPr>
+        <w:r>
+          <w:fldChar w:fldCharType="begin"/>
+        </w:r>
+        <w:r>
+          <w:instrText>PAGE   \* MERGEFORMAT</w:instrText>
+        </w:r>
+        <w:r>
+          <w:fldChar w:fldCharType="separate"/>
+        </w:r>
+        <w:r>
+          <w:t>2</w:t>
+        </w:r>
+        <w:r>
+          <w:fldChar w:fldCharType="end"/>
+        </w:r>
+      </w:p>
+    </w:sdtContent>
+  </w:sdt>
+  <w:p>
+    <w:pPr>
+      <w:pStyle w:val="Sidehoved"/>
+    </w:pPr>
+  </w:p>
+</w:hdr>
 </file>
 
 <file path=word/styles.xml><?xml version="1.0" encoding="utf-8"?>
@@ -421,6 +1502,27 @@
     <w:name w:val="Normal"/>
     <w:qFormat/>
   </w:style>
+  <w:style w:type="paragraph" w:styleId="Overskrift1">
+    <w:name w:val="heading 1"/>
+    <w:basedOn w:val="Normal"/>
+    <w:next w:val="Normal"/>
+    <w:link w:val="Overskrift1Tegn"/>
+    <w:uiPriority w:val="9"/>
+    <w:qFormat/>
+    <w:rsid w:val="0043057E"/>
+    <w:pPr>
+      <w:keepNext/>
+      <w:keepLines/>
+      <w:spacing w:before="240" w:after="0"/>
+      <w:outlineLvl w:val="0"/>
+    </w:pPr>
+    <w:rPr>
+      <w:rFonts w:asciiTheme="majorHAnsi" w:eastAsiaTheme="majorEastAsia" w:hAnsiTheme="majorHAnsi" w:cstheme="majorBidi"/>
+      <w:color w:val="2F5496" w:themeColor="accent1" w:themeShade="BF"/>
+      <w:sz w:val="32"/>
+      <w:szCs w:val="32"/>
+    </w:rPr>
+  </w:style>
   <w:style w:type="character" w:default="1" w:styleId="Standardskrifttypeiafsnit">
     <w:name w:val="Default Paragraph Font"/>
     <w:uiPriority w:val="1"/>
@@ -447,6 +1549,88 @@
     <w:uiPriority w:val="99"/>
     <w:semiHidden/>
     <w:unhideWhenUsed/>
+  </w:style>
+  <w:style w:type="character" w:customStyle="1" w:styleId="Overskrift1Tegn">
+    <w:name w:val="Overskrift 1 Tegn"/>
+    <w:basedOn w:val="Standardskrifttypeiafsnit"/>
+    <w:link w:val="Overskrift1"/>
+    <w:uiPriority w:val="9"/>
+    <w:rsid w:val="0043057E"/>
+    <w:rPr>
+      <w:rFonts w:asciiTheme="majorHAnsi" w:eastAsiaTheme="majorEastAsia" w:hAnsiTheme="majorHAnsi" w:cstheme="majorBidi"/>
+      <w:color w:val="2F5496" w:themeColor="accent1" w:themeShade="BF"/>
+      <w:sz w:val="32"/>
+      <w:szCs w:val="32"/>
+    </w:rPr>
+  </w:style>
+  <w:style w:type="paragraph" w:styleId="Sidehoved">
+    <w:name w:val="header"/>
+    <w:basedOn w:val="Normal"/>
+    <w:link w:val="SidehovedTegn"/>
+    <w:uiPriority w:val="99"/>
+    <w:unhideWhenUsed/>
+    <w:rsid w:val="0043057E"/>
+    <w:pPr>
+      <w:tabs>
+        <w:tab w:val="center" w:pos="4819"/>
+        <w:tab w:val="right" w:pos="9638"/>
+      </w:tabs>
+      <w:spacing w:after="0" w:line="240" w:lineRule="auto"/>
+    </w:pPr>
+  </w:style>
+  <w:style w:type="character" w:customStyle="1" w:styleId="SidehovedTegn">
+    <w:name w:val="Sidehoved Tegn"/>
+    <w:basedOn w:val="Standardskrifttypeiafsnit"/>
+    <w:link w:val="Sidehoved"/>
+    <w:uiPriority w:val="99"/>
+    <w:rsid w:val="0043057E"/>
+  </w:style>
+  <w:style w:type="paragraph" w:styleId="Sidefod">
+    <w:name w:val="footer"/>
+    <w:basedOn w:val="Normal"/>
+    <w:link w:val="SidefodTegn"/>
+    <w:uiPriority w:val="99"/>
+    <w:unhideWhenUsed/>
+    <w:rsid w:val="0043057E"/>
+    <w:pPr>
+      <w:tabs>
+        <w:tab w:val="center" w:pos="4819"/>
+        <w:tab w:val="right" w:pos="9638"/>
+      </w:tabs>
+      <w:spacing w:after="0" w:line="240" w:lineRule="auto"/>
+    </w:pPr>
+  </w:style>
+  <w:style w:type="character" w:customStyle="1" w:styleId="SidefodTegn">
+    <w:name w:val="Sidefod Tegn"/>
+    <w:basedOn w:val="Standardskrifttypeiafsnit"/>
+    <w:link w:val="Sidefod"/>
+    <w:uiPriority w:val="99"/>
+    <w:rsid w:val="0043057E"/>
+  </w:style>
+  <w:style w:type="paragraph" w:styleId="Ingenafstand">
+    <w:name w:val="No Spacing"/>
+    <w:link w:val="IngenafstandTegn"/>
+    <w:uiPriority w:val="1"/>
+    <w:qFormat/>
+    <w:rsid w:val="0043057E"/>
+    <w:pPr>
+      <w:spacing w:after="0" w:line="240" w:lineRule="auto"/>
+    </w:pPr>
+    <w:rPr>
+      <w:rFonts w:eastAsiaTheme="minorEastAsia"/>
+      <w:lang w:eastAsia="da-DK"/>
+    </w:rPr>
+  </w:style>
+  <w:style w:type="character" w:customStyle="1" w:styleId="IngenafstandTegn">
+    <w:name w:val="Ingen afstand Tegn"/>
+    <w:basedOn w:val="Standardskrifttypeiafsnit"/>
+    <w:link w:val="Ingenafstand"/>
+    <w:uiPriority w:val="1"/>
+    <w:rsid w:val="0043057E"/>
+    <w:rPr>
+      <w:rFonts w:eastAsiaTheme="minorEastAsia"/>
+      <w:lang w:eastAsia="da-DK"/>
+    </w:rPr>
   </w:style>
 </w:styles>
 </file>
@@ -744,4 +1928,23 @@
     </a:ext>
   </a:extLst>
 </a:theme>
+</file>
+
+<file path=customXml/item1.xml><?xml version="1.0" encoding="utf-8"?>
+<CoverPageProperties xmlns="http://schemas.microsoft.com/office/2006/coverPageProps">
+  <PublishDate/>
+  <Abstract>I dette dokument vil vi komme over systemets kode, og diagrammer.</Abstract>
+  <CompanyAddress/>
+  <CompanyPhone/>
+  <CompanyFax/>
+  <CompanyEmail/>
+</CoverPageProperties>
+</file>
+
+<file path=customXml/itemProps1.xml><?xml version="1.0" encoding="utf-8"?>
+<ds:datastoreItem xmlns:ds="http://schemas.openxmlformats.org/officeDocument/2006/customXml" ds:itemID="{55AF091B-3C7A-41E3-B477-F2FDAA23CFDA}">
+  <ds:schemaRefs>
+    <ds:schemaRef ds:uri="http://schemas.microsoft.com/office/2006/coverPageProps"/>
+  </ds:schemaRefs>
+</ds:datastoreItem>
 </file>
</xml_diff>

<commit_message>
Skrivet vidre på report, og opsat det hele
</commit_message>
<xml_diff>
--- a/Rapport/Mikkel dokumentering af Repport.docx
+++ b/Rapport/Mikkel dokumentering af Repport.docx
@@ -10,6 +10,7 @@
           <w:docPartUnique/>
         </w:docPartObj>
       </w:sdtPr>
+      <w:sdtEndPr/>
       <w:sdtContent>
         <w:p>
           <w:r>
@@ -220,7 +221,7 @@
                                 <a:avLst/>
                               </a:prstGeom>
                               <a:blipFill>
-                                <a:blip r:embed="rId7"/>
+                                <a:blip r:embed="rId8"/>
                                 <a:stretch>
                                   <a:fillRect r="-7574"/>
                                 </a:stretch>
@@ -272,7 +273,7 @@
                       <v:path arrowok="t" o:connecttype="custom" o:connectlocs="0,0;7315200,0;7315200,1130373;3620757,733885;0,1092249;0,0" o:connectangles="0,0,0,0,0,0"/>
                     </v:shape>
                     <v:rect id="Rektangel 151" o:spid="_x0000_s1028" style="position:absolute;width:73152;height:12161;visibility:visible;mso-wrap-style:square;v-text-anchor:middle" o:gfxdata="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" stroked="f" strokeweight="1pt">
-                      <v:fill r:id="rId8" o:title="" recolor="t" rotate="t" type="frame"/>
+                      <v:fill r:id="rId9" o:title="" recolor="t" rotate="t" type="frame"/>
                     </v:rect>
                     <w10:wrap anchorx="page" anchory="page"/>
                   </v:group>
@@ -356,6 +357,7 @@
                                   <w:dataBinding w:prefixMappings="xmlns:ns0='http://purl.org/dc/elements/1.1/' xmlns:ns1='http://schemas.openxmlformats.org/package/2006/metadata/core-properties' " w:xpath="/ns1:coreProperties[1]/ns0:creator[1]" w:storeItemID="{6C3C8BC8-F283-45AE-878A-BAB7291924A1}"/>
                                   <w:text/>
                                 </w:sdtPr>
+                                <w:sdtEndPr/>
                                 <w:sdtContent>
                                   <w:p>
                                     <w:pPr>
@@ -402,6 +404,7 @@
                                     <w:dataBinding w:prefixMappings="xmlns:ns0='http://schemas.microsoft.com/office/2006/coverPageProps' " w:xpath="/ns0:CoverPageProperties[1]/ns0:CompanyEmail[1]" w:storeItemID="{55AF091B-3C7A-41E3-B477-F2FDAA23CFDA}"/>
                                     <w:text/>
                                   </w:sdtPr>
+                                  <w:sdtEndPr/>
                                   <w:sdtContent>
                                     <w:r>
                                       <w:rPr>
@@ -456,6 +459,7 @@
                             <w:dataBinding w:prefixMappings="xmlns:ns0='http://purl.org/dc/elements/1.1/' xmlns:ns1='http://schemas.openxmlformats.org/package/2006/metadata/core-properties' " w:xpath="/ns1:coreProperties[1]/ns0:creator[1]" w:storeItemID="{6C3C8BC8-F283-45AE-878A-BAB7291924A1}"/>
                             <w:text/>
                           </w:sdtPr>
+                          <w:sdtEndPr/>
                           <w:sdtContent>
                             <w:p>
                               <w:pPr>
@@ -502,6 +506,7 @@
                               <w:dataBinding w:prefixMappings="xmlns:ns0='http://schemas.microsoft.com/office/2006/coverPageProps' " w:xpath="/ns0:CoverPageProperties[1]/ns0:CompanyEmail[1]" w:storeItemID="{55AF091B-3C7A-41E3-B477-F2FDAA23CFDA}"/>
                               <w:text/>
                             </w:sdtPr>
+                            <w:sdtEndPr/>
                             <w:sdtContent>
                               <w:r>
                                 <w:rPr>
@@ -617,6 +622,7 @@
                                   <w:dataBinding w:prefixMappings="xmlns:ns0='http://schemas.microsoft.com/office/2006/coverPageProps' " w:xpath="/ns0:CoverPageProperties[1]/ns0:Abstract[1]" w:storeItemID="{55AF091B-3C7A-41E3-B477-F2FDAA23CFDA}"/>
                                   <w:text w:multiLine="1"/>
                                 </w:sdtPr>
+                                <w:sdtEndPr/>
                                 <w:sdtContent>
                                   <w:p>
                                     <w:pPr>
@@ -696,6 +702,7 @@
                             <w:dataBinding w:prefixMappings="xmlns:ns0='http://schemas.microsoft.com/office/2006/coverPageProps' " w:xpath="/ns0:CoverPageProperties[1]/ns0:Abstract[1]" w:storeItemID="{55AF091B-3C7A-41E3-B477-F2FDAA23CFDA}"/>
                             <w:text w:multiLine="1"/>
                           </w:sdtPr>
+                          <w:sdtEndPr/>
                           <w:sdtContent>
                             <w:p>
                               <w:pPr>
@@ -844,6 +851,7 @@
                                   <w:dataBinding w:prefixMappings="xmlns:ns0='http://purl.org/dc/elements/1.1/' xmlns:ns1='http://schemas.openxmlformats.org/package/2006/metadata/core-properties' " w:xpath="/ns1:coreProperties[1]/ns0:subject[1]" w:storeItemID="{6C3C8BC8-F283-45AE-878A-BAB7291924A1}"/>
                                   <w:text/>
                                 </w:sdtPr>
+                                <w:sdtEndPr/>
                                 <w:sdtContent>
                                   <w:p>
                                     <w:pPr>
@@ -946,6 +954,7 @@
                             <w:dataBinding w:prefixMappings="xmlns:ns0='http://purl.org/dc/elements/1.1/' xmlns:ns1='http://schemas.openxmlformats.org/package/2006/metadata/core-properties' " w:xpath="/ns1:coreProperties[1]/ns0:subject[1]" w:storeItemID="{6C3C8BC8-F283-45AE-878A-BAB7291924A1}"/>
                             <w:text/>
                           </w:sdtPr>
+                          <w:sdtEndPr/>
                           <w:sdtContent>
                             <w:p>
                               <w:pPr>
@@ -984,22 +993,803 @@
         </w:p>
       </w:sdtContent>
     </w:sdt>
-    <w:p/>
+    <w:sdt>
+      <w:sdtPr>
+        <w:id w:val="1649860051"/>
+        <w:docPartObj>
+          <w:docPartGallery w:val="Table of Contents"/>
+          <w:docPartUnique/>
+        </w:docPartObj>
+      </w:sdtPr>
+      <w:sdtEndPr>
+        <w:rPr>
+          <w:rFonts w:asciiTheme="minorHAnsi" w:eastAsiaTheme="minorHAnsi" w:hAnsiTheme="minorHAnsi" w:cstheme="minorBidi"/>
+          <w:b/>
+          <w:bCs/>
+          <w:color w:val="auto"/>
+          <w:sz w:val="22"/>
+          <w:szCs w:val="22"/>
+          <w:lang w:eastAsia="en-US"/>
+        </w:rPr>
+      </w:sdtEndPr>
+      <w:sdtContent>
+        <w:p>
+          <w:pPr>
+            <w:pStyle w:val="Overskrift"/>
+          </w:pPr>
+          <w:r>
+            <w:t>Indhold</w:t>
+          </w:r>
+        </w:p>
+        <w:p>
+          <w:pPr>
+            <w:pStyle w:val="Indholdsfortegnelse1"/>
+            <w:tabs>
+              <w:tab w:val="right" w:leader="dot" w:pos="9628"/>
+            </w:tabs>
+            <w:rPr>
+              <w:rFonts w:cstheme="minorBidi"/>
+              <w:noProof/>
+            </w:rPr>
+          </w:pPr>
+          <w:r>
+            <w:fldChar w:fldCharType="begin"/>
+          </w:r>
+          <w:r>
+            <w:instrText xml:space="preserve"> TOC \o "1-3" \h \z \u </w:instrText>
+          </w:r>
+          <w:r>
+            <w:fldChar w:fldCharType="separate"/>
+          </w:r>
+          <w:hyperlink w:anchor="_Toc73351673" w:history="1">
+            <w:r>
+              <w:rPr>
+                <w:rStyle w:val="Hyperlink"/>
+                <w:noProof/>
+              </w:rPr>
+              <w:t>Diagrammer</w:t>
+            </w:r>
+            <w:r>
+              <w:rPr>
+                <w:noProof/>
+                <w:webHidden/>
+              </w:rPr>
+              <w:tab/>
+            </w:r>
+            <w:r>
+              <w:rPr>
+                <w:noProof/>
+                <w:webHidden/>
+              </w:rPr>
+              <w:fldChar w:fldCharType="begin"/>
+            </w:r>
+            <w:r>
+              <w:rPr>
+                <w:noProof/>
+                <w:webHidden/>
+              </w:rPr>
+              <w:instrText xml:space="preserve"> PAGEREF _Toc73351673 \h </w:instrText>
+            </w:r>
+            <w:r>
+              <w:rPr>
+                <w:noProof/>
+                <w:webHidden/>
+              </w:rPr>
+            </w:r>
+            <w:r>
+              <w:rPr>
+                <w:noProof/>
+                <w:webHidden/>
+              </w:rPr>
+              <w:fldChar w:fldCharType="separate"/>
+            </w:r>
+            <w:r>
+              <w:rPr>
+                <w:noProof/>
+                <w:webHidden/>
+              </w:rPr>
+              <w:t>2</w:t>
+            </w:r>
+            <w:r>
+              <w:rPr>
+                <w:noProof/>
+                <w:webHidden/>
+              </w:rPr>
+              <w:fldChar w:fldCharType="end"/>
+            </w:r>
+          </w:hyperlink>
+        </w:p>
+        <w:p>
+          <w:pPr>
+            <w:pStyle w:val="Indholdsfortegnelse1"/>
+            <w:tabs>
+              <w:tab w:val="right" w:leader="dot" w:pos="9628"/>
+            </w:tabs>
+            <w:rPr>
+              <w:rFonts w:cstheme="minorBidi"/>
+              <w:noProof/>
+            </w:rPr>
+          </w:pPr>
+          <w:hyperlink w:anchor="_Toc73351674" w:history="1">
+            <w:r>
+              <w:rPr>
+                <w:rStyle w:val="Hyperlink"/>
+                <w:noProof/>
+              </w:rPr>
+              <w:t>OOA</w:t>
+            </w:r>
+            <w:r>
+              <w:rPr>
+                <w:noProof/>
+                <w:webHidden/>
+              </w:rPr>
+              <w:tab/>
+            </w:r>
+            <w:r>
+              <w:rPr>
+                <w:noProof/>
+                <w:webHidden/>
+              </w:rPr>
+              <w:fldChar w:fldCharType="begin"/>
+            </w:r>
+            <w:r>
+              <w:rPr>
+                <w:noProof/>
+                <w:webHidden/>
+              </w:rPr>
+              <w:instrText xml:space="preserve"> PAGEREF _Toc73351674 \h </w:instrText>
+            </w:r>
+            <w:r>
+              <w:rPr>
+                <w:noProof/>
+                <w:webHidden/>
+              </w:rPr>
+            </w:r>
+            <w:r>
+              <w:rPr>
+                <w:noProof/>
+                <w:webHidden/>
+              </w:rPr>
+              <w:fldChar w:fldCharType="separate"/>
+            </w:r>
+            <w:r>
+              <w:rPr>
+                <w:noProof/>
+                <w:webHidden/>
+              </w:rPr>
+              <w:t>2</w:t>
+            </w:r>
+            <w:r>
+              <w:rPr>
+                <w:noProof/>
+                <w:webHidden/>
+              </w:rPr>
+              <w:fldChar w:fldCharType="end"/>
+            </w:r>
+          </w:hyperlink>
+        </w:p>
+        <w:p>
+          <w:pPr>
+            <w:pStyle w:val="Indholdsfortegnelse2"/>
+            <w:tabs>
+              <w:tab w:val="right" w:leader="dot" w:pos="9628"/>
+            </w:tabs>
+            <w:rPr>
+              <w:rFonts w:cstheme="minorBidi"/>
+              <w:noProof/>
+            </w:rPr>
+          </w:pPr>
+          <w:hyperlink w:anchor="_Toc73351675" w:history="1">
+            <w:r>
+              <w:rPr>
+                <w:rStyle w:val="Hyperlink"/>
+                <w:noProof/>
+              </w:rPr>
+              <w:t>Aktivitetsdiagram (AD)</w:t>
+            </w:r>
+            <w:r>
+              <w:rPr>
+                <w:noProof/>
+                <w:webHidden/>
+              </w:rPr>
+              <w:tab/>
+            </w:r>
+            <w:r>
+              <w:rPr>
+                <w:noProof/>
+                <w:webHidden/>
+              </w:rPr>
+              <w:fldChar w:fldCharType="begin"/>
+            </w:r>
+            <w:r>
+              <w:rPr>
+                <w:noProof/>
+                <w:webHidden/>
+              </w:rPr>
+              <w:instrText xml:space="preserve"> PAGEREF _Toc73351675 \h </w:instrText>
+            </w:r>
+            <w:r>
+              <w:rPr>
+                <w:noProof/>
+                <w:webHidden/>
+              </w:rPr>
+            </w:r>
+            <w:r>
+              <w:rPr>
+                <w:noProof/>
+                <w:webHidden/>
+              </w:rPr>
+              <w:fldChar w:fldCharType="separate"/>
+            </w:r>
+            <w:r>
+              <w:rPr>
+                <w:noProof/>
+                <w:webHidden/>
+              </w:rPr>
+              <w:t>2</w:t>
+            </w:r>
+            <w:r>
+              <w:rPr>
+                <w:noProof/>
+                <w:webHidden/>
+              </w:rPr>
+              <w:fldChar w:fldCharType="end"/>
+            </w:r>
+          </w:hyperlink>
+        </w:p>
+        <w:p>
+          <w:pPr>
+            <w:pStyle w:val="Indholdsfortegnelse2"/>
+            <w:tabs>
+              <w:tab w:val="right" w:leader="dot" w:pos="9628"/>
+            </w:tabs>
+            <w:rPr>
+              <w:rFonts w:cstheme="minorBidi"/>
+              <w:noProof/>
+            </w:rPr>
+          </w:pPr>
+          <w:hyperlink w:anchor="_Toc73351676" w:history="1">
+            <w:r>
+              <w:rPr>
+                <w:rStyle w:val="Hyperlink"/>
+                <w:noProof/>
+              </w:rPr>
+              <w:t>Domænemodel (DM)</w:t>
+            </w:r>
+            <w:r>
+              <w:rPr>
+                <w:noProof/>
+                <w:webHidden/>
+              </w:rPr>
+              <w:tab/>
+            </w:r>
+            <w:r>
+              <w:rPr>
+                <w:noProof/>
+                <w:webHidden/>
+              </w:rPr>
+              <w:fldChar w:fldCharType="begin"/>
+            </w:r>
+            <w:r>
+              <w:rPr>
+                <w:noProof/>
+                <w:webHidden/>
+              </w:rPr>
+              <w:instrText xml:space="preserve"> PAGEREF _Toc73351676 \h </w:instrText>
+            </w:r>
+            <w:r>
+              <w:rPr>
+                <w:noProof/>
+                <w:webHidden/>
+              </w:rPr>
+            </w:r>
+            <w:r>
+              <w:rPr>
+                <w:noProof/>
+                <w:webHidden/>
+              </w:rPr>
+              <w:fldChar w:fldCharType="separate"/>
+            </w:r>
+            <w:r>
+              <w:rPr>
+                <w:noProof/>
+                <w:webHidden/>
+              </w:rPr>
+              <w:t>2</w:t>
+            </w:r>
+            <w:r>
+              <w:rPr>
+                <w:noProof/>
+                <w:webHidden/>
+              </w:rPr>
+              <w:fldChar w:fldCharType="end"/>
+            </w:r>
+          </w:hyperlink>
+        </w:p>
+        <w:p>
+          <w:pPr>
+            <w:pStyle w:val="Indholdsfortegnelse2"/>
+            <w:tabs>
+              <w:tab w:val="right" w:leader="dot" w:pos="9628"/>
+            </w:tabs>
+            <w:rPr>
+              <w:rFonts w:cstheme="minorBidi"/>
+              <w:noProof/>
+            </w:rPr>
+          </w:pPr>
+          <w:hyperlink w:anchor="_Toc73351677" w:history="1">
+            <w:r>
+              <w:rPr>
+                <w:rStyle w:val="Hyperlink"/>
+                <w:noProof/>
+              </w:rPr>
+              <w:t>Operationskontrakter (OC)</w:t>
+            </w:r>
+            <w:r>
+              <w:rPr>
+                <w:noProof/>
+                <w:webHidden/>
+              </w:rPr>
+              <w:tab/>
+            </w:r>
+            <w:r>
+              <w:rPr>
+                <w:noProof/>
+                <w:webHidden/>
+              </w:rPr>
+              <w:fldChar w:fldCharType="begin"/>
+            </w:r>
+            <w:r>
+              <w:rPr>
+                <w:noProof/>
+                <w:webHidden/>
+              </w:rPr>
+              <w:instrText xml:space="preserve"> PAGEREF _Toc73351677 \h </w:instrText>
+            </w:r>
+            <w:r>
+              <w:rPr>
+                <w:noProof/>
+                <w:webHidden/>
+              </w:rPr>
+            </w:r>
+            <w:r>
+              <w:rPr>
+                <w:noProof/>
+                <w:webHidden/>
+              </w:rPr>
+              <w:fldChar w:fldCharType="separate"/>
+            </w:r>
+            <w:r>
+              <w:rPr>
+                <w:noProof/>
+                <w:webHidden/>
+              </w:rPr>
+              <w:t>2</w:t>
+            </w:r>
+            <w:r>
+              <w:rPr>
+                <w:noProof/>
+                <w:webHidden/>
+              </w:rPr>
+              <w:fldChar w:fldCharType="end"/>
+            </w:r>
+          </w:hyperlink>
+        </w:p>
+        <w:p>
+          <w:pPr>
+            <w:pStyle w:val="Indholdsfortegnelse2"/>
+            <w:tabs>
+              <w:tab w:val="right" w:leader="dot" w:pos="9628"/>
+            </w:tabs>
+            <w:rPr>
+              <w:rFonts w:cstheme="minorBidi"/>
+              <w:noProof/>
+            </w:rPr>
+          </w:pPr>
+          <w:hyperlink w:anchor="_Toc73351678" w:history="1">
+            <w:r>
+              <w:rPr>
+                <w:rStyle w:val="Hyperlink"/>
+                <w:noProof/>
+              </w:rPr>
+              <w:t>Systemsekvensdiagram (SSD)</w:t>
+            </w:r>
+            <w:r>
+              <w:rPr>
+                <w:noProof/>
+                <w:webHidden/>
+              </w:rPr>
+              <w:tab/>
+            </w:r>
+            <w:r>
+              <w:rPr>
+                <w:noProof/>
+                <w:webHidden/>
+              </w:rPr>
+              <w:fldChar w:fldCharType="begin"/>
+            </w:r>
+            <w:r>
+              <w:rPr>
+                <w:noProof/>
+                <w:webHidden/>
+              </w:rPr>
+              <w:instrText xml:space="preserve"> PAGEREF _Toc73351678 \h </w:instrText>
+            </w:r>
+            <w:r>
+              <w:rPr>
+                <w:noProof/>
+                <w:webHidden/>
+              </w:rPr>
+            </w:r>
+            <w:r>
+              <w:rPr>
+                <w:noProof/>
+                <w:webHidden/>
+              </w:rPr>
+              <w:fldChar w:fldCharType="separate"/>
+            </w:r>
+            <w:r>
+              <w:rPr>
+                <w:noProof/>
+                <w:webHidden/>
+              </w:rPr>
+              <w:t>2</w:t>
+            </w:r>
+            <w:r>
+              <w:rPr>
+                <w:noProof/>
+                <w:webHidden/>
+              </w:rPr>
+              <w:fldChar w:fldCharType="end"/>
+            </w:r>
+          </w:hyperlink>
+        </w:p>
+        <w:p>
+          <w:pPr>
+            <w:pStyle w:val="Indholdsfortegnelse1"/>
+            <w:tabs>
+              <w:tab w:val="right" w:leader="dot" w:pos="9628"/>
+            </w:tabs>
+            <w:rPr>
+              <w:rFonts w:cstheme="minorBidi"/>
+              <w:noProof/>
+            </w:rPr>
+          </w:pPr>
+          <w:hyperlink w:anchor="_Toc73351679" w:history="1">
+            <w:r>
+              <w:rPr>
+                <w:rStyle w:val="Hyperlink"/>
+                <w:noProof/>
+              </w:rPr>
+              <w:t>OOD</w:t>
+            </w:r>
+            <w:r>
+              <w:rPr>
+                <w:noProof/>
+                <w:webHidden/>
+              </w:rPr>
+              <w:tab/>
+            </w:r>
+            <w:r>
+              <w:rPr>
+                <w:noProof/>
+                <w:webHidden/>
+              </w:rPr>
+              <w:fldChar w:fldCharType="begin"/>
+            </w:r>
+            <w:r>
+              <w:rPr>
+                <w:noProof/>
+                <w:webHidden/>
+              </w:rPr>
+              <w:instrText xml:space="preserve"> PAGEREF _Toc73351679 \h </w:instrText>
+            </w:r>
+            <w:r>
+              <w:rPr>
+                <w:noProof/>
+                <w:webHidden/>
+              </w:rPr>
+            </w:r>
+            <w:r>
+              <w:rPr>
+                <w:noProof/>
+                <w:webHidden/>
+              </w:rPr>
+              <w:fldChar w:fldCharType="separate"/>
+            </w:r>
+            <w:r>
+              <w:rPr>
+                <w:noProof/>
+                <w:webHidden/>
+              </w:rPr>
+              <w:t>2</w:t>
+            </w:r>
+            <w:r>
+              <w:rPr>
+                <w:noProof/>
+                <w:webHidden/>
+              </w:rPr>
+              <w:fldChar w:fldCharType="end"/>
+            </w:r>
+          </w:hyperlink>
+        </w:p>
+        <w:p>
+          <w:pPr>
+            <w:pStyle w:val="Indholdsfortegnelse2"/>
+            <w:tabs>
+              <w:tab w:val="right" w:leader="dot" w:pos="9628"/>
+            </w:tabs>
+            <w:rPr>
+              <w:rFonts w:cstheme="minorBidi"/>
+              <w:noProof/>
+            </w:rPr>
+          </w:pPr>
+          <w:hyperlink w:anchor="_Toc73351680" w:history="1">
+            <w:r>
+              <w:rPr>
+                <w:rStyle w:val="Hyperlink"/>
+                <w:noProof/>
+              </w:rPr>
+              <w:t>Klassediagrammer (KD)</w:t>
+            </w:r>
+            <w:r>
+              <w:rPr>
+                <w:noProof/>
+                <w:webHidden/>
+              </w:rPr>
+              <w:tab/>
+            </w:r>
+            <w:r>
+              <w:rPr>
+                <w:noProof/>
+                <w:webHidden/>
+              </w:rPr>
+              <w:fldChar w:fldCharType="begin"/>
+            </w:r>
+            <w:r>
+              <w:rPr>
+                <w:noProof/>
+                <w:webHidden/>
+              </w:rPr>
+              <w:instrText xml:space="preserve"> PAGEREF _Toc73351680 \h </w:instrText>
+            </w:r>
+            <w:r>
+              <w:rPr>
+                <w:noProof/>
+                <w:webHidden/>
+              </w:rPr>
+            </w:r>
+            <w:r>
+              <w:rPr>
+                <w:noProof/>
+                <w:webHidden/>
+              </w:rPr>
+              <w:fldChar w:fldCharType="separate"/>
+            </w:r>
+            <w:r>
+              <w:rPr>
+                <w:noProof/>
+                <w:webHidden/>
+              </w:rPr>
+              <w:t>2</w:t>
+            </w:r>
+            <w:r>
+              <w:rPr>
+                <w:noProof/>
+                <w:webHidden/>
+              </w:rPr>
+              <w:fldChar w:fldCharType="end"/>
+            </w:r>
+          </w:hyperlink>
+        </w:p>
+        <w:p>
+          <w:pPr>
+            <w:pStyle w:val="Indholdsfortegnelse2"/>
+            <w:tabs>
+              <w:tab w:val="right" w:leader="dot" w:pos="9628"/>
+            </w:tabs>
+            <w:rPr>
+              <w:rFonts w:cstheme="minorBidi"/>
+              <w:noProof/>
+            </w:rPr>
+          </w:pPr>
+          <w:hyperlink w:anchor="_Toc73351681" w:history="1">
+            <w:r>
+              <w:rPr>
+                <w:rStyle w:val="Hyperlink"/>
+                <w:noProof/>
+              </w:rPr>
+              <w:t>Sekvensdiagrammer (SD)</w:t>
+            </w:r>
+            <w:r>
+              <w:rPr>
+                <w:noProof/>
+                <w:webHidden/>
+              </w:rPr>
+              <w:tab/>
+            </w:r>
+            <w:r>
+              <w:rPr>
+                <w:noProof/>
+                <w:webHidden/>
+              </w:rPr>
+              <w:fldChar w:fldCharType="begin"/>
+            </w:r>
+            <w:r>
+              <w:rPr>
+                <w:noProof/>
+                <w:webHidden/>
+              </w:rPr>
+              <w:instrText xml:space="preserve"> PAGEREF _Toc73351681 \h </w:instrText>
+            </w:r>
+            <w:r>
+              <w:rPr>
+                <w:noProof/>
+                <w:webHidden/>
+              </w:rPr>
+            </w:r>
+            <w:r>
+              <w:rPr>
+                <w:noProof/>
+                <w:webHidden/>
+              </w:rPr>
+              <w:fldChar w:fldCharType="separate"/>
+            </w:r>
+            <w:r>
+              <w:rPr>
+                <w:noProof/>
+                <w:webHidden/>
+              </w:rPr>
+              <w:t>2</w:t>
+            </w:r>
+            <w:r>
+              <w:rPr>
+                <w:noProof/>
+                <w:webHidden/>
+              </w:rPr>
+              <w:fldChar w:fldCharType="end"/>
+            </w:r>
+          </w:hyperlink>
+        </w:p>
+        <w:p>
+          <w:r>
+            <w:rPr>
+              <w:b/>
+              <w:bCs/>
+            </w:rPr>
+            <w:fldChar w:fldCharType="end"/>
+          </w:r>
+        </w:p>
+      </w:sdtContent>
+    </w:sdt>
+    <w:p>
+      <w:r>
+        <w:br w:type="page"/>
+      </w:r>
+    </w:p>
     <w:p>
       <w:pPr>
         <w:pStyle w:val="Overskrift1"/>
       </w:pPr>
+      <w:bookmarkStart w:id="0" w:name="_Toc73351673"/>
       <w:r>
+        <w:lastRenderedPageBreak/>
         <w:t>Diagrammer</w:t>
       </w:r>
+      <w:bookmarkEnd w:id="0"/>
     </w:p>
     <w:p>
       <w:r>
         <w:t>Diagrammerne er brugt til at lave en visuel repræsentation, af hvordan programmet skal operere, inden vi går i gang, med at programmere programmet. Dette sikrer at alle forstår, hvordan programmet skal operere, og hvordan det skal struktureres.</w:t>
       </w:r>
     </w:p>
+    <w:p>
+      <w:pPr>
+        <w:pStyle w:val="Overskrift1"/>
+      </w:pPr>
+      <w:bookmarkStart w:id="1" w:name="_Toc73351674"/>
+      <w:r>
+        <w:t>Object-Oriented Analysis (</w:t>
+      </w:r>
+      <w:r>
+        <w:t>OOA</w:t>
+      </w:r>
+      <w:bookmarkEnd w:id="1"/>
+      <w:r>
+        <w:t>)</w:t>
+      </w:r>
+    </w:p>
+    <w:p>
+      <w:pPr>
+        <w:pStyle w:val="Overskrift2"/>
+      </w:pPr>
+      <w:bookmarkStart w:id="2" w:name="_Toc73351675"/>
+      <w:r>
+        <w:t>Aktivitetsdiagram (AD)</w:t>
+      </w:r>
+      <w:bookmarkEnd w:id="2"/>
+    </w:p>
+    <w:p/>
+    <w:p>
+      <w:pPr>
+        <w:pStyle w:val="Overskrift2"/>
+      </w:pPr>
+      <w:bookmarkStart w:id="3" w:name="_Toc73351676"/>
+      <w:r>
+        <w:t>Domænemodel (DM)</w:t>
+      </w:r>
+      <w:bookmarkEnd w:id="3"/>
+    </w:p>
+    <w:p>
+      <w:r>
+        <w:t>Domænemodellen, bliver brugt til at vise de forskellige klassers domæne. Som i hvilke relationer de har, i forhold til hinanden, samt hvilke klasser der sender data, til hinanden.</w:t>
+      </w:r>
+    </w:p>
+    <w:p>
+      <w:pPr>
+        <w:pStyle w:val="Overskrift2"/>
+      </w:pPr>
+      <w:bookmarkStart w:id="4" w:name="_Toc73351677"/>
+      <w:r>
+        <w:t>Operationskontrakter (OC)</w:t>
+      </w:r>
+      <w:bookmarkEnd w:id="4"/>
+    </w:p>
+    <w:p/>
+    <w:p>
+      <w:pPr>
+        <w:pStyle w:val="Overskrift2"/>
+      </w:pPr>
+      <w:bookmarkStart w:id="5" w:name="_Toc73351678"/>
+      <w:r>
+        <w:t>Systemsekvensdiagram (SSD)</w:t>
+      </w:r>
+      <w:bookmarkEnd w:id="5"/>
+    </w:p>
+    <w:p/>
+    <w:p>
+      <w:pPr>
+        <w:pStyle w:val="Overskrift1"/>
+      </w:pPr>
+      <w:bookmarkStart w:id="6" w:name="_Toc73351679"/>
+      <w:r>
+        <w:t xml:space="preserve">Object-Oriented </w:t>
+      </w:r>
+      <w:r>
+        <w:t>Design (</w:t>
+      </w:r>
+      <w:r>
+        <w:t>OOD</w:t>
+      </w:r>
+      <w:bookmarkEnd w:id="6"/>
+      <w:r>
+        <w:t>)</w:t>
+      </w:r>
+    </w:p>
+    <w:p>
+      <w:pPr>
+        <w:pStyle w:val="Overskrift2"/>
+      </w:pPr>
+      <w:bookmarkStart w:id="7" w:name="_Toc73351680"/>
+      <w:r>
+        <w:t>Klassediagrammer (KD)</w:t>
+      </w:r>
+      <w:bookmarkEnd w:id="7"/>
+    </w:p>
+    <w:p/>
+    <w:p>
+      <w:pPr>
+        <w:pStyle w:val="Overskrift2"/>
+      </w:pPr>
+      <w:bookmarkStart w:id="8" w:name="_Toc73351681"/>
+      <w:r>
+        <w:t>Sekvensdiagrammer (SD)</w:t>
+      </w:r>
+      <w:bookmarkEnd w:id="8"/>
+    </w:p>
+    <w:p/>
     <w:sectPr>
-      <w:headerReference w:type="default" r:id="rId9"/>
+      <w:headerReference w:type="default" r:id="rId10"/>
       <w:pgSz w:w="11906" w:h="16838"/>
       <w:pgMar w:top="1701" w:right="1134" w:bottom="1701" w:left="1134" w:header="708" w:footer="708" w:gutter="0"/>
       <w:pgNumType w:start="0"/>
@@ -1071,6 +1861,7 @@
         <w:docPartUnique/>
       </w:docPartObj>
     </w:sdtPr>
+    <w:sdtEndPr/>
     <w:sdtContent>
       <w:p>
         <w:pPr>
@@ -1523,6 +2314,28 @@
       <w:szCs w:val="32"/>
     </w:rPr>
   </w:style>
+  <w:style w:type="paragraph" w:styleId="Overskrift2">
+    <w:name w:val="heading 2"/>
+    <w:basedOn w:val="Normal"/>
+    <w:next w:val="Normal"/>
+    <w:link w:val="Overskrift2Tegn"/>
+    <w:uiPriority w:val="9"/>
+    <w:unhideWhenUsed/>
+    <w:qFormat/>
+    <w:rsid w:val="002A50D5"/>
+    <w:pPr>
+      <w:keepNext/>
+      <w:keepLines/>
+      <w:spacing w:before="40" w:after="0"/>
+      <w:outlineLvl w:val="1"/>
+    </w:pPr>
+    <w:rPr>
+      <w:rFonts w:asciiTheme="majorHAnsi" w:eastAsiaTheme="majorEastAsia" w:hAnsiTheme="majorHAnsi" w:cstheme="majorBidi"/>
+      <w:color w:val="2F5496" w:themeColor="accent1" w:themeShade="BF"/>
+      <w:sz w:val="26"/>
+      <w:szCs w:val="26"/>
+    </w:rPr>
+  </w:style>
   <w:style w:type="character" w:default="1" w:styleId="Standardskrifttypeiafsnit">
     <w:name w:val="Default Paragraph Font"/>
     <w:uiPriority w:val="1"/>
@@ -1630,6 +2443,95 @@
     <w:rPr>
       <w:rFonts w:eastAsiaTheme="minorEastAsia"/>
       <w:lang w:eastAsia="da-DK"/>
+    </w:rPr>
+  </w:style>
+  <w:style w:type="character" w:customStyle="1" w:styleId="Overskrift2Tegn">
+    <w:name w:val="Overskrift 2 Tegn"/>
+    <w:basedOn w:val="Standardskrifttypeiafsnit"/>
+    <w:link w:val="Overskrift2"/>
+    <w:uiPriority w:val="9"/>
+    <w:rsid w:val="002A50D5"/>
+    <w:rPr>
+      <w:rFonts w:asciiTheme="majorHAnsi" w:eastAsiaTheme="majorEastAsia" w:hAnsiTheme="majorHAnsi" w:cstheme="majorBidi"/>
+      <w:color w:val="2F5496" w:themeColor="accent1" w:themeShade="BF"/>
+      <w:sz w:val="26"/>
+      <w:szCs w:val="26"/>
+    </w:rPr>
+  </w:style>
+  <w:style w:type="paragraph" w:styleId="Overskrift">
+    <w:name w:val="TOC Heading"/>
+    <w:basedOn w:val="Overskrift1"/>
+    <w:next w:val="Normal"/>
+    <w:uiPriority w:val="39"/>
+    <w:unhideWhenUsed/>
+    <w:qFormat/>
+    <w:rsid w:val="002A50D5"/>
+    <w:pPr>
+      <w:outlineLvl w:val="9"/>
+    </w:pPr>
+    <w:rPr>
+      <w:lang w:eastAsia="da-DK"/>
+    </w:rPr>
+  </w:style>
+  <w:style w:type="paragraph" w:styleId="Indholdsfortegnelse2">
+    <w:name w:val="toc 2"/>
+    <w:basedOn w:val="Normal"/>
+    <w:next w:val="Normal"/>
+    <w:autoRedefine/>
+    <w:uiPriority w:val="39"/>
+    <w:unhideWhenUsed/>
+    <w:rsid w:val="002A50D5"/>
+    <w:pPr>
+      <w:spacing w:after="100"/>
+      <w:ind w:left="220"/>
+    </w:pPr>
+    <w:rPr>
+      <w:rFonts w:eastAsiaTheme="minorEastAsia" w:cs="Times New Roman"/>
+      <w:lang w:eastAsia="da-DK"/>
+    </w:rPr>
+  </w:style>
+  <w:style w:type="paragraph" w:styleId="Indholdsfortegnelse1">
+    <w:name w:val="toc 1"/>
+    <w:basedOn w:val="Normal"/>
+    <w:next w:val="Normal"/>
+    <w:autoRedefine/>
+    <w:uiPriority w:val="39"/>
+    <w:unhideWhenUsed/>
+    <w:rsid w:val="002A50D5"/>
+    <w:pPr>
+      <w:spacing w:after="100"/>
+    </w:pPr>
+    <w:rPr>
+      <w:rFonts w:eastAsiaTheme="minorEastAsia" w:cs="Times New Roman"/>
+      <w:lang w:eastAsia="da-DK"/>
+    </w:rPr>
+  </w:style>
+  <w:style w:type="paragraph" w:styleId="Indholdsfortegnelse3">
+    <w:name w:val="toc 3"/>
+    <w:basedOn w:val="Normal"/>
+    <w:next w:val="Normal"/>
+    <w:autoRedefine/>
+    <w:uiPriority w:val="39"/>
+    <w:unhideWhenUsed/>
+    <w:rsid w:val="002A50D5"/>
+    <w:pPr>
+      <w:spacing w:after="100"/>
+      <w:ind w:left="440"/>
+    </w:pPr>
+    <w:rPr>
+      <w:rFonts w:eastAsiaTheme="minorEastAsia" w:cs="Times New Roman"/>
+      <w:lang w:eastAsia="da-DK"/>
+    </w:rPr>
+  </w:style>
+  <w:style w:type="character" w:styleId="Hyperlink">
+    <w:name w:val="Hyperlink"/>
+    <w:basedOn w:val="Standardskrifttypeiafsnit"/>
+    <w:uiPriority w:val="99"/>
+    <w:unhideWhenUsed/>
+    <w:rsid w:val="002A50D5"/>
+    <w:rPr>
+      <w:color w:val="0563C1" w:themeColor="hyperlink"/>
+      <w:u w:val="single"/>
     </w:rPr>
   </w:style>
 </w:styles>
@@ -1941,10 +2843,22 @@
 </CoverPageProperties>
 </file>
 
+<file path=customXml/item2.xml><?xml version="1.0" encoding="utf-8"?>
+<b:Sources xmlns:b="http://schemas.openxmlformats.org/officeDocument/2006/bibliography" xmlns="http://schemas.openxmlformats.org/officeDocument/2006/bibliography" SelectedStyle="\APASixthEditionOfficeOnline.xsl" StyleName="APA" Version="6"/>
+</file>
+
 <file path=customXml/itemProps1.xml><?xml version="1.0" encoding="utf-8"?>
 <ds:datastoreItem xmlns:ds="http://schemas.openxmlformats.org/officeDocument/2006/customXml" ds:itemID="{55AF091B-3C7A-41E3-B477-F2FDAA23CFDA}">
   <ds:schemaRefs>
     <ds:schemaRef ds:uri="http://schemas.microsoft.com/office/2006/coverPageProps"/>
   </ds:schemaRefs>
 </ds:datastoreItem>
+</file>
+
+<file path=customXml/itemProps2.xml><?xml version="1.0" encoding="utf-8"?>
+<ds:datastoreItem xmlns:ds="http://schemas.openxmlformats.org/officeDocument/2006/customXml" ds:itemID="{C730AC40-4410-472E-B153-FD4660A223E1}">
+  <ds:schemaRefs>
+    <ds:schemaRef ds:uri="http://schemas.openxmlformats.org/officeDocument/2006/bibliography"/>
+  </ds:schemaRefs>
+</ds:datastoreItem>
 </file>
</xml_diff>